<commit_message>
! step-counting part4 增加详述
</commit_message>
<xml_diff>
--- a/基于智能手机加速计的计步器设计.docx
+++ b/基于智能手机加速计的计步器设计.docx
@@ -1212,7 +1212,6 @@
         <w:spacing w:beforeLines="50" w:before="156" w:line="300" w:lineRule="auto"/>
       </w:pPr>
       <w:bookmarkStart w:id="1" w:name="_Toc370414808"/>
-      <w:proofErr w:type="spellStart"/>
       <w:r>
         <w:rPr>
           <w:rFonts w:hint="eastAsia"/>
@@ -1224,7 +1223,6 @@
         <w:t>hangelog</w:t>
       </w:r>
       <w:bookmarkEnd w:id="1"/>
-      <w:proofErr w:type="spellEnd"/>
     </w:p>
     <w:p>
       <w:pPr>
@@ -1352,10 +1350,16 @@
             </w:pPr>
             <w:r>
               <w:rPr>
+                <w:szCs w:val="21"/>
+              </w:rPr>
+              <w:t>V</w:t>
+            </w:r>
+            <w:r>
+              <w:rPr>
                 <w:rFonts w:hint="eastAsia"/>
                 <w:szCs w:val="21"/>
               </w:rPr>
-              <w:t>v1.0</w:t>
+              <w:t>1.0</w:t>
             </w:r>
           </w:p>
         </w:tc>
@@ -1458,6 +1462,25 @@
                 <w:szCs w:val="21"/>
               </w:rPr>
             </w:pPr>
+            <w:r>
+              <w:rPr>
+                <w:szCs w:val="21"/>
+              </w:rPr>
+              <w:t>V</w:t>
+            </w:r>
+            <w:r>
+              <w:rPr>
+                <w:rFonts w:hint="eastAsia"/>
+                <w:szCs w:val="21"/>
+              </w:rPr>
+              <w:t>1</w:t>
+            </w:r>
+            <w:r>
+              <w:rPr>
+                <w:szCs w:val="21"/>
+              </w:rPr>
+              <w:t>.1</w:t>
+            </w:r>
           </w:p>
         </w:tc>
         <w:tc>
@@ -1472,6 +1495,13 @@
                 <w:szCs w:val="21"/>
               </w:rPr>
             </w:pPr>
+            <w:r>
+              <w:rPr>
+                <w:rFonts w:hint="eastAsia"/>
+                <w:szCs w:val="21"/>
+              </w:rPr>
+              <w:t>张琛</w:t>
+            </w:r>
           </w:p>
         </w:tc>
         <w:tc>
@@ -1483,9 +1513,68 @@
               <w:spacing w:beforeLines="50" w:before="156" w:line="300" w:lineRule="auto"/>
               <w:cnfStyle w:val="000000000000" w:firstRow="0" w:lastRow="0" w:firstColumn="0" w:lastColumn="0" w:oddVBand="0" w:evenVBand="0" w:oddHBand="0" w:evenHBand="0" w:firstRowFirstColumn="0" w:firstRowLastColumn="0" w:lastRowFirstColumn="0" w:lastRowLastColumn="0"/>
               <w:rPr>
+                <w:rFonts w:hint="eastAsia"/>
                 <w:szCs w:val="21"/>
               </w:rPr>
             </w:pPr>
+            <w:r>
+              <w:rPr>
+                <w:rFonts w:hint="eastAsia"/>
+                <w:szCs w:val="21"/>
+              </w:rPr>
+              <w:t>+</w:t>
+            </w:r>
+            <w:r>
+              <w:rPr>
+                <w:szCs w:val="21"/>
+              </w:rPr>
+              <w:t>part4</w:t>
+            </w:r>
+            <w:r>
+              <w:rPr>
+                <w:rFonts w:hint="eastAsia"/>
+                <w:szCs w:val="21"/>
+              </w:rPr>
+              <w:t>动态</w:t>
+            </w:r>
+            <w:r>
+              <w:rPr>
+                <w:szCs w:val="21"/>
+              </w:rPr>
+              <w:t>阈值参数</w:t>
+            </w:r>
+            <m:oMath>
+              <m:r>
+                <m:rPr>
+                  <m:sty m:val="p"/>
+                </m:rPr>
+                <w:rPr>
+                  <w:rFonts w:ascii="Cambria Math" w:hAnsi="Cambria Math"/>
+                  <w:szCs w:val="21"/>
+                </w:rPr>
+                <m:t>α, β</m:t>
+              </m:r>
+            </m:oMath>
+            <w:r>
+              <w:rPr>
+                <w:rFonts w:hint="eastAsia"/>
+                <w:szCs w:val="21"/>
+              </w:rPr>
+              <w:t>求解</w:t>
+            </w:r>
+            <w:r>
+              <w:rPr>
+                <w:szCs w:val="21"/>
+              </w:rPr>
+              <w:t>方法</w:t>
+            </w:r>
+            <w:r>
+              <w:rPr>
+                <w:rFonts w:hint="eastAsia"/>
+                <w:szCs w:val="21"/>
+              </w:rPr>
+              <w:t>详述</w:t>
+            </w:r>
           </w:p>
         </w:tc>
         <w:tc>
@@ -1500,6 +1589,13 @@
                 <w:szCs w:val="21"/>
               </w:rPr>
             </w:pPr>
+            <w:r>
+              <w:rPr>
+                <w:rFonts w:hint="eastAsia"/>
+                <w:szCs w:val="21"/>
+              </w:rPr>
+              <w:t>2013/10/29</w:t>
+            </w:r>
           </w:p>
         </w:tc>
       </w:tr>
@@ -1538,15 +1634,7 @@
         <w:t>已有</w:t>
       </w:r>
       <w:r>
-        <w:t>的使用加速度信号</w:t>
-      </w:r>
-      <w:proofErr w:type="gramStart"/>
-      <w:r>
-        <w:t>进行计步检测</w:t>
-      </w:r>
-      <w:proofErr w:type="gramEnd"/>
-      <w:r>
-        <w:t>算法有三种：峰值</w:t>
+        <w:t>的使用加速度信号进行计步检测算法有三种：峰值</w:t>
       </w:r>
       <w:r>
         <w:rPr>
@@ -1880,7 +1968,6 @@
       <w:r>
         <w:t>使用手机加速计</w:t>
       </w:r>
-      <w:proofErr w:type="gramStart"/>
       <w:r>
         <w:rPr>
           <w:rFonts w:hint="eastAsia"/>
@@ -1896,7 +1983,6 @@
         </w:rPr>
         <w:t>的</w:t>
       </w:r>
-      <w:proofErr w:type="gramEnd"/>
       <w:r>
         <w:t>功能。</w:t>
       </w:r>
@@ -2130,6 +2216,57 @@
     </w:p>
     <w:p>
       <w:pPr>
+        <w:spacing w:beforeLines="50" w:before="156" w:line="300" w:lineRule="auto"/>
+        <w:ind w:left="360"/>
+        <w:rPr>
+          <w:rFonts w:hint="eastAsia"/>
+        </w:rPr>
+      </w:pPr>
+      <w:r>
+        <w:rPr>
+          <w:rFonts w:hint="eastAsia"/>
+        </w:rPr>
+        <w:t>步行状态中，世界坐标系下</w:t>
+      </w:r>
+      <w:r>
+        <w:rPr>
+          <w:rFonts w:hint="eastAsia"/>
+        </w:rPr>
+        <w:t>Z</w:t>
+      </w:r>
+      <w:r>
+        <w:rPr>
+          <w:rFonts w:hint="eastAsia"/>
+        </w:rPr>
+        <w:t>轴加速度波动最明显，但是考虑到实际手机传感器存在采样频率不一致问题，坐标转换存在较大误差，我们分别对比参考世界坐标系</w:t>
+      </w:r>
+      <w:r>
+        <w:rPr>
+          <w:rFonts w:hint="eastAsia"/>
+        </w:rPr>
+        <w:t>Z</w:t>
+      </w:r>
+      <w:r>
+        <w:rPr>
+          <w:rFonts w:hint="eastAsia"/>
+        </w:rPr>
+        <w:t>轴加速度以及机身坐标系</w:t>
+      </w:r>
+      <w:r>
+        <w:rPr>
+          <w:rFonts w:hint="eastAsia"/>
+        </w:rPr>
+        <w:t>XYZ</w:t>
+      </w:r>
+      <w:r>
+        <w:rPr>
+          <w:rFonts w:hint="eastAsia"/>
+        </w:rPr>
+        <w:t>合加速度数据。</w:t>
+      </w:r>
+    </w:p>
+    <w:p>
+      <w:pPr>
         <w:pStyle w:val="3"/>
         <w:numPr>
           <w:ilvl w:val="1"/>
@@ -2141,6 +2278,7 @@
         <w:rPr>
           <w:rFonts w:hint="eastAsia"/>
         </w:rPr>
+        <w:lastRenderedPageBreak/>
         <w:t>输入</w:t>
       </w:r>
       <w:r>
@@ -2208,7 +2346,6 @@
         <w:rPr>
           <w:rFonts w:hint="eastAsia"/>
         </w:rPr>
-        <w:lastRenderedPageBreak/>
         <w:t>输出</w:t>
       </w:r>
       <w:r>
@@ -2238,40 +2375,40 @@
           <w:numId w:val="2"/>
         </w:numPr>
       </w:pPr>
-      <w:bookmarkStart w:id="6" w:name="_Toc370414814"/>
-      <w:r>
-        <w:rPr>
-          <w:rFonts w:hint="eastAsia"/>
-        </w:rPr>
-        <w:t>静止</w:t>
-      </w:r>
-      <w:r>
-        <w:rPr>
-          <w:rFonts w:hint="eastAsia"/>
-        </w:rPr>
-        <w:t>/</w:t>
-      </w:r>
-      <w:r>
-        <w:rPr>
-          <w:rFonts w:hint="eastAsia"/>
-        </w:rPr>
-        <w:t>起步状态检测</w:t>
-      </w:r>
-      <w:bookmarkEnd w:id="6"/>
-    </w:p>
-    <w:p>
-      <w:pPr>
-        <w:pStyle w:val="a5"/>
-        <w:ind w:left="375" w:firstLineChars="0" w:firstLine="0"/>
-      </w:pPr>
-      <w:r>
-        <w:rPr>
-          <w:rFonts w:hint="eastAsia"/>
-        </w:rPr>
-        <w:t>需要检测</w:t>
-      </w:r>
-      <w:r>
-        <w:t>出静止状态</w:t>
+      <w:r>
+        <w:rPr>
+          <w:rFonts w:hint="eastAsia"/>
+        </w:rPr>
+        <w:t>插值</w:t>
+      </w:r>
+      <w:r>
+        <w:t>固定采样频率</w:t>
+      </w:r>
+    </w:p>
+    <w:p>
+      <w:pPr>
+        <w:ind w:left="375"/>
+        <w:rPr>
+          <w:rFonts w:hint="eastAsia"/>
+        </w:rPr>
+      </w:pPr>
+      <w:r>
+        <w:rPr>
+          <w:rFonts w:hint="eastAsia"/>
+        </w:rPr>
+        <w:t>由于</w:t>
+      </w:r>
+      <w:r>
+        <w:t>硬件稳定性原因，有些设备</w:t>
+      </w:r>
+      <w:r>
+        <w:rPr>
+          <w:rFonts w:hint="eastAsia"/>
+        </w:rPr>
+        <w:t>无法做到</w:t>
+      </w:r>
+      <w:r>
+        <w:t>等时间间隔采样</w:t>
       </w:r>
       <w:r>
         <w:rPr>
@@ -2280,305 +2417,109 @@
         <w:t>，</w:t>
       </w:r>
       <w:r>
-        <w:t>以与开始迈步区分</w:t>
-      </w:r>
-      <w:r>
-        <w:rPr>
-          <w:rFonts w:hint="eastAsia"/>
-        </w:rPr>
+        <w:t>因此我们需要</w:t>
+      </w:r>
+      <w:r>
+        <w:rPr>
+          <w:rFonts w:hint="eastAsia"/>
+        </w:rPr>
+        <w:t>对</w:t>
+      </w:r>
+      <w:r>
+        <w:t>原始数据进行</w:t>
+      </w:r>
+      <w:r>
+        <w:rPr>
+          <w:rFonts w:hint="eastAsia"/>
+        </w:rPr>
+        <w:t>插值</w:t>
+      </w:r>
+      <w:r>
+        <w:t>，以固定采样间隔。</w:t>
+      </w:r>
+      <w:r>
+        <w:rPr>
+          <w:rFonts w:hint="eastAsia"/>
+        </w:rPr>
+        <w:t>插值</w:t>
+      </w:r>
+      <w:r>
+        <w:t>工作</w:t>
+      </w:r>
+      <w:r>
+        <w:rPr>
+          <w:rFonts w:hint="eastAsia"/>
+        </w:rPr>
+        <w:t>详述见先前</w:t>
+      </w:r>
+      <w:r>
+        <w:t>文档</w:t>
+      </w:r>
+      <w:r>
+        <w:rPr>
+          <w:rStyle w:val="a8"/>
+        </w:rPr>
+        <w:footnoteReference w:id="2"/>
+      </w:r>
+      <w:r>
         <w:t>。</w:t>
       </w:r>
-      <w:r>
-        <w:rPr>
-          <w:rFonts w:hint="eastAsia"/>
-        </w:rPr>
-        <w:t>论文</w:t>
-      </w:r>
-      <w:r>
-        <w:t>[11]</w:t>
-      </w:r>
-      <w:r>
-        <w:rPr>
-          <w:rFonts w:hint="eastAsia"/>
-        </w:rPr>
-        <w:t>采用的</w:t>
-      </w:r>
-      <w:r>
-        <w:t>方法是，</w:t>
-      </w:r>
-      <w:r>
-        <w:rPr>
-          <w:rFonts w:hint="eastAsia"/>
-        </w:rPr>
-        <w:t>以</w:t>
-      </w:r>
-      <w:r>
-        <w:rPr>
-          <w:rFonts w:hint="eastAsia"/>
-        </w:rPr>
-        <w:t>10</w:t>
-      </w:r>
-      <w:r>
-        <w:rPr>
-          <w:rFonts w:hint="eastAsia"/>
-        </w:rPr>
-        <w:t>个采样点</w:t>
-      </w:r>
-      <w:r>
-        <w:t>为窗口长度，</w:t>
-      </w:r>
-      <w:r>
-        <w:rPr>
-          <w:rFonts w:hint="eastAsia"/>
-        </w:rPr>
-        <w:t>计算</w:t>
-      </w:r>
-      <w:r>
-        <w:t>静止期（</w:t>
-      </w:r>
-      <w:r>
-        <w:t>still phrase</w:t>
-      </w:r>
-      <w:r>
-        <w:rPr>
-          <w:rFonts w:hint="eastAsia"/>
-        </w:rPr>
-        <w:t>）</w:t>
-      </w:r>
-      <w:r>
-        <w:t>25</w:t>
-      </w:r>
-      <w:r>
-        <w:rPr>
-          <w:rFonts w:hint="eastAsia"/>
-        </w:rPr>
-        <w:t>个</w:t>
-      </w:r>
-      <w:r>
-        <w:rPr>
-          <w:rFonts w:hint="eastAsia"/>
-        </w:rPr>
-        <w:t>连续非</w:t>
-      </w:r>
-      <w:r>
-        <w:t>重叠</w:t>
-      </w:r>
-      <w:r>
-        <w:t>滑动窗口的</w:t>
-      </w:r>
-      <w:r>
-        <w:t>Z</w:t>
-      </w:r>
-      <w:r>
-        <w:t>轴</w:t>
-      </w:r>
-      <w:r>
-        <w:rPr>
-          <w:rFonts w:hint="eastAsia"/>
-        </w:rPr>
-        <w:t>加速度</w:t>
-      </w:r>
-      <w:r>
-        <w:t>标准差（</w:t>
-      </w:r>
-      <w:r>
-        <w:t>SD</w:t>
-      </w:r>
-      <w:r>
-        <w:t>）</w:t>
-      </w:r>
-      <w:r>
-        <w:rPr>
-          <w:rFonts w:hint="eastAsia"/>
-        </w:rPr>
-        <w:t>均值</w:t>
-      </w:r>
-      <w:r>
-        <w:t>。</w:t>
-      </w:r>
-      <w:r>
-        <w:rPr>
-          <w:rFonts w:hint="eastAsia"/>
-        </w:rPr>
-        <w:t>论文</w:t>
-      </w:r>
-      <w:r>
-        <w:rPr>
-          <w:rFonts w:hint="eastAsia"/>
-        </w:rPr>
-        <w:t>[11]</w:t>
-      </w:r>
-      <w:r>
-        <w:rPr>
-          <w:rFonts w:hint="eastAsia"/>
-        </w:rPr>
-        <w:t>通过实验</w:t>
-      </w:r>
-      <w:r>
-        <w:rPr>
-          <w:rFonts w:hint="eastAsia"/>
-        </w:rPr>
-        <w:t>得到</w:t>
-      </w:r>
-      <w:r>
-        <w:t>结论</w:t>
-      </w:r>
-      <w:r>
-        <w:rPr>
-          <w:rFonts w:hint="eastAsia"/>
-        </w:rPr>
+    </w:p>
+    <w:p>
+      <w:pPr>
+        <w:ind w:left="375"/>
+      </w:pPr>
+      <w:r>
+        <w:rPr>
+          <w:rFonts w:hint="eastAsia"/>
+        </w:rPr>
+        <w:t>输入</w:t>
+      </w:r>
+      <w:r>
+        <w:t>：原始数据</w:t>
+      </w:r>
+      <w:r>
+        <w:t>xml</w:t>
+      </w:r>
+    </w:p>
+    <w:p>
+      <w:pPr>
+        <w:ind w:left="375"/>
+        <w:rPr>
+          <w:rFonts w:hint="eastAsia"/>
+        </w:rPr>
+      </w:pPr>
+      <w:r>
+        <w:rPr>
+          <w:rFonts w:hint="eastAsia"/>
+        </w:rPr>
+        <w:t>输出</w:t>
+      </w:r>
+      <w:r>
         <w:t>：</w:t>
       </w:r>
       <w:r>
         <w:rPr>
           <w:rFonts w:hint="eastAsia"/>
         </w:rPr>
-        <w:t>由于</w:t>
-      </w:r>
-      <w:r>
-        <w:t>传感器噪声以及人体静止时</w:t>
-      </w:r>
-      <w:r>
-        <w:rPr>
-          <w:rFonts w:hint="eastAsia"/>
-        </w:rPr>
-        <w:t>存在</w:t>
-      </w:r>
-      <w:r>
-        <w:t>轻微晃动，</w:t>
-      </w:r>
-      <w:r>
-        <w:t>当</w:t>
-      </w:r>
-      <w:r>
-        <w:t>SD</w:t>
-      </w:r>
-      <w:r>
-        <w:rPr>
-          <w:rFonts w:hint="eastAsia"/>
-        </w:rPr>
-        <w:t>大于</w:t>
-      </w:r>
-      <w:r>
-        <w:rPr>
-          <w:rFonts w:hint="eastAsia"/>
-        </w:rPr>
-        <w:t>阈值</w:t>
-      </w:r>
-      <w:r>
-        <w:rPr>
-          <w:rFonts w:hint="eastAsia"/>
-        </w:rPr>
-        <w:t>0.07m/s</w:t>
-      </w:r>
-      <w:r>
-        <w:rPr>
-          <w:vertAlign w:val="superscript"/>
-        </w:rPr>
-        <w:t>2</w:t>
-      </w:r>
-      <w:r>
-        <w:t>时，</w:t>
-      </w:r>
-      <w:r>
-        <w:rPr>
-          <w:rFonts w:hint="eastAsia"/>
-        </w:rPr>
-        <w:t>判定</w:t>
-      </w:r>
-      <w:r>
-        <w:t>处于非静止状态，开始</w:t>
-      </w:r>
-      <w:proofErr w:type="gramStart"/>
-      <w:r>
-        <w:t>进行计步检测</w:t>
-      </w:r>
-      <w:proofErr w:type="gramEnd"/>
-      <w:r>
-        <w:t>。</w:t>
-      </w:r>
-    </w:p>
-    <w:p>
-      <w:pPr>
-        <w:pStyle w:val="a5"/>
-        <w:ind w:left="375" w:firstLineChars="0" w:firstLine="0"/>
-        <w:rPr>
-          <w:rFonts w:hint="eastAsia"/>
-        </w:rPr>
-      </w:pPr>
-      <w:r>
-        <w:rPr>
-          <w:rFonts w:hint="eastAsia"/>
-        </w:rPr>
-        <w:t>步行</w:t>
-      </w:r>
-      <w:r>
-        <w:t>状态</w:t>
-      </w:r>
-      <w:r>
-        <w:rPr>
-          <w:rFonts w:hint="eastAsia"/>
-        </w:rPr>
-        <w:t>中</w:t>
-      </w:r>
-      <w:r>
-        <w:t>，世界坐标系下</w:t>
-      </w:r>
-      <w:r>
-        <w:t>Z</w:t>
-      </w:r>
-      <w:r>
-        <w:t>轴加速度</w:t>
-      </w:r>
-      <w:r>
-        <w:rPr>
-          <w:rFonts w:hint="eastAsia"/>
-        </w:rPr>
-        <w:t>波动</w:t>
-      </w:r>
-      <w:r>
-        <w:t>最</w:t>
-      </w:r>
-      <w:r>
-        <w:rPr>
-          <w:rFonts w:hint="eastAsia"/>
-        </w:rPr>
-        <w:t>明显，</w:t>
-      </w:r>
-      <w:r>
-        <w:t>但是</w:t>
-      </w:r>
-      <w:r>
-        <w:rPr>
-          <w:rFonts w:hint="eastAsia"/>
-        </w:rPr>
-        <w:t>考虑到</w:t>
-      </w:r>
-      <w:r>
-        <w:t>实际</w:t>
-      </w:r>
-      <w:r>
-        <w:rPr>
-          <w:rFonts w:hint="eastAsia"/>
-        </w:rPr>
-        <w:t>手机</w:t>
-      </w:r>
-      <w:r>
-        <w:t>传感器存在采样频率不一致问题，坐标转换存在较大误差，</w:t>
-      </w:r>
-      <w:r>
-        <w:rPr>
-          <w:rFonts w:hint="eastAsia"/>
-        </w:rPr>
-        <w:t>我们</w:t>
-      </w:r>
-      <w:bookmarkStart w:id="7" w:name="_GoBack"/>
-      <w:bookmarkEnd w:id="7"/>
-    </w:p>
-    <w:p>
-      <w:pPr>
-        <w:pStyle w:val="a5"/>
-        <w:ind w:left="375" w:firstLineChars="0" w:firstLine="0"/>
+        <w:t>插值</w:t>
+      </w:r>
+      <w:r>
+        <w:t>后的</w:t>
+      </w:r>
+      <w:r>
+        <w:rPr>
+          <w:rFonts w:hint="eastAsia"/>
+        </w:rPr>
+        <w:t>xml</w:t>
+      </w:r>
+    </w:p>
+    <w:p>
+      <w:pPr>
+        <w:ind w:left="375"/>
+        <w:rPr>
+          <w:rFonts w:hint="eastAsia"/>
+        </w:rPr>
       </w:pPr>
     </w:p>
     <w:p>
@@ -2589,22 +2530,26 @@
           <w:numId w:val="2"/>
         </w:numPr>
       </w:pPr>
-      <w:bookmarkStart w:id="8" w:name="_Toc370414815"/>
-      <w:proofErr w:type="gramStart"/>
-      <w:r>
-        <w:rPr>
-          <w:rFonts w:hint="eastAsia"/>
-        </w:rPr>
-        <w:t>计步</w:t>
-      </w:r>
-      <w:r>
-        <w:t>阈值</w:t>
-      </w:r>
-      <w:proofErr w:type="gramEnd"/>
-      <w:r>
-        <w:t>与步频的关系</w:t>
-      </w:r>
-      <w:bookmarkEnd w:id="8"/>
+      <w:bookmarkStart w:id="7" w:name="_Toc370414814"/>
+      <w:r>
+        <w:rPr>
+          <w:rFonts w:hint="eastAsia"/>
+        </w:rPr>
+        <w:t>静止</w:t>
+      </w:r>
+      <w:r>
+        <w:rPr>
+          <w:rFonts w:hint="eastAsia"/>
+        </w:rPr>
+        <w:t>/</w:t>
+      </w:r>
+      <w:r>
+        <w:rPr>
+          <w:rFonts w:hint="eastAsia"/>
+        </w:rPr>
+        <w:t>起步状态检测</w:t>
+      </w:r>
+      <w:bookmarkEnd w:id="7"/>
     </w:p>
     <w:p>
       <w:pPr>
@@ -2615,9 +2560,266 @@
         <w:rPr>
           <w:rFonts w:hint="eastAsia"/>
         </w:rPr>
+        <w:t>需要检测</w:t>
+      </w:r>
+      <w:r>
+        <w:t>出静止状态</w:t>
+      </w:r>
+      <w:r>
+        <w:rPr>
+          <w:rFonts w:hint="eastAsia"/>
+        </w:rPr>
+        <w:t>，</w:t>
+      </w:r>
+      <w:r>
+        <w:t>以与开始迈步区分</w:t>
+      </w:r>
+      <w:r>
+        <w:rPr>
+          <w:rFonts w:hint="eastAsia"/>
+        </w:rPr>
+        <w:t>。</w:t>
+      </w:r>
+      <w:r>
+        <w:rPr>
+          <w:rFonts w:hint="eastAsia"/>
+        </w:rPr>
+        <w:t>论文</w:t>
+      </w:r>
+      <w:r>
+        <w:t>[11]</w:t>
+      </w:r>
+      <w:r>
+        <w:rPr>
+          <w:rFonts w:hint="eastAsia"/>
+        </w:rPr>
+        <w:t>采用的</w:t>
+      </w:r>
+      <w:r>
+        <w:t>方法是，</w:t>
+      </w:r>
+      <w:r>
+        <w:rPr>
+          <w:rFonts w:hint="eastAsia"/>
+        </w:rPr>
+        <w:t>以</w:t>
+      </w:r>
+      <w:r>
+        <w:rPr>
+          <w:rFonts w:hint="eastAsia"/>
+        </w:rPr>
+        <w:t>10</w:t>
+      </w:r>
+      <w:r>
+        <w:rPr>
+          <w:rFonts w:hint="eastAsia"/>
+        </w:rPr>
+        <w:t>个采样点</w:t>
+      </w:r>
+      <w:r>
+        <w:t>为窗口长度，</w:t>
+      </w:r>
+      <w:r>
+        <w:rPr>
+          <w:rFonts w:hint="eastAsia"/>
+        </w:rPr>
+        <w:t>计算</w:t>
+      </w:r>
+      <w:r>
+        <w:t>静止期（</w:t>
+      </w:r>
+      <w:r>
+        <w:t>still phrase</w:t>
+      </w:r>
+      <w:r>
+        <w:rPr>
+          <w:rFonts w:hint="eastAsia"/>
+        </w:rPr>
+        <w:t>）</w:t>
+      </w:r>
+      <w:r>
+        <w:t>25</w:t>
+      </w:r>
+      <w:r>
+        <w:rPr>
+          <w:rFonts w:hint="eastAsia"/>
+        </w:rPr>
+        <w:t>个</w:t>
+      </w:r>
+      <w:r>
+        <w:rPr>
+          <w:rFonts w:hint="eastAsia"/>
+        </w:rPr>
+        <w:t>连续非</w:t>
+      </w:r>
+      <w:r>
+        <w:t>重叠</w:t>
+      </w:r>
+      <w:r>
+        <w:t>滑动窗口的</w:t>
+      </w:r>
+      <w:r>
+        <w:t>Z</w:t>
+      </w:r>
+      <w:r>
+        <w:t>轴</w:t>
+      </w:r>
+      <w:r>
+        <w:rPr>
+          <w:rFonts w:hint="eastAsia"/>
+        </w:rPr>
+        <w:t>加速度</w:t>
+      </w:r>
+      <w:r>
+        <w:t>标准差（</w:t>
+      </w:r>
+      <w:r>
+        <w:t>SD</w:t>
+      </w:r>
+      <w:r>
+        <w:t>）</w:t>
+      </w:r>
+      <w:r>
+        <w:rPr>
+          <w:rFonts w:hint="eastAsia"/>
+        </w:rPr>
+        <w:t>均值</w:t>
+      </w:r>
+      <w:r>
+        <w:t>。</w:t>
+      </w:r>
+      <w:r>
+        <w:rPr>
+          <w:rFonts w:hint="eastAsia"/>
+        </w:rPr>
+        <w:t>论文</w:t>
+      </w:r>
+      <w:r>
+        <w:rPr>
+          <w:rFonts w:hint="eastAsia"/>
+        </w:rPr>
+        <w:t>[11]</w:t>
+      </w:r>
+      <w:r>
+        <w:rPr>
+          <w:rFonts w:hint="eastAsia"/>
+        </w:rPr>
+        <w:t>通过实验</w:t>
+      </w:r>
+      <w:r>
+        <w:rPr>
+          <w:rFonts w:hint="eastAsia"/>
+        </w:rPr>
+        <w:t>得到</w:t>
+      </w:r>
+      <w:r>
+        <w:t>结论</w:t>
+      </w:r>
+      <w:r>
+        <w:rPr>
+          <w:rFonts w:hint="eastAsia"/>
+        </w:rPr>
+        <w:t>：</w:t>
+      </w:r>
+      <w:r>
+        <w:rPr>
+          <w:rFonts w:hint="eastAsia"/>
+        </w:rPr>
+        <w:t>由于</w:t>
+      </w:r>
+      <w:r>
+        <w:t>传感器噪声以及人体静止时</w:t>
+      </w:r>
+      <w:r>
+        <w:rPr>
+          <w:rFonts w:hint="eastAsia"/>
+        </w:rPr>
+        <w:t>存在</w:t>
+      </w:r>
+      <w:r>
+        <w:t>轻微晃动，</w:t>
+      </w:r>
+      <w:r>
         <w:t>当</w:t>
       </w:r>
       <w:r>
+        <w:t>SD</w:t>
+      </w:r>
+      <w:r>
+        <w:rPr>
+          <w:rFonts w:hint="eastAsia"/>
+        </w:rPr>
+        <w:t>大于</w:t>
+      </w:r>
+      <w:r>
+        <w:rPr>
+          <w:rFonts w:hint="eastAsia"/>
+        </w:rPr>
+        <w:t>阈值</w:t>
+      </w:r>
+      <w:r>
+        <w:rPr>
+          <w:rFonts w:hint="eastAsia"/>
+        </w:rPr>
+        <w:t>0.07m/s</w:t>
+      </w:r>
+      <w:r>
+        <w:rPr>
+          <w:vertAlign w:val="superscript"/>
+        </w:rPr>
+        <w:t>2</w:t>
+      </w:r>
+      <w:r>
+        <w:t>时，</w:t>
+      </w:r>
+      <w:r>
+        <w:rPr>
+          <w:rFonts w:hint="eastAsia"/>
+        </w:rPr>
+        <w:t>判定</w:t>
+      </w:r>
+      <w:r>
+        <w:t>处于非静止状态，开始进行计步检测。</w:t>
+      </w:r>
+    </w:p>
+    <w:p>
+      <w:pPr>
+        <w:pStyle w:val="a5"/>
+        <w:ind w:left="375" w:firstLineChars="0" w:firstLine="0"/>
+      </w:pPr>
+    </w:p>
+    <w:p>
+      <w:pPr>
+        <w:pStyle w:val="3"/>
+        <w:numPr>
+          <w:ilvl w:val="1"/>
+          <w:numId w:val="2"/>
+        </w:numPr>
+      </w:pPr>
+      <w:bookmarkStart w:id="8" w:name="_Toc370414815"/>
+      <w:r>
+        <w:rPr>
+          <w:rFonts w:hint="eastAsia"/>
+        </w:rPr>
+        <w:t>计步</w:t>
+      </w:r>
+      <w:r>
+        <w:t>阈值与步频的关系</w:t>
+      </w:r>
+      <w:bookmarkEnd w:id="8"/>
+    </w:p>
+    <w:p>
+      <w:pPr>
+        <w:pStyle w:val="a5"/>
+        <w:ind w:left="375" w:firstLineChars="0" w:firstLine="0"/>
+      </w:pPr>
+      <w:r>
+        <w:rPr>
+          <w:rFonts w:hint="eastAsia"/>
+        </w:rPr>
+        <w:t>当</w:t>
+      </w:r>
+      <w:r>
         <w:t>运动幅度大于</w:t>
       </w:r>
       <w:r>
@@ -2770,7 +2972,6 @@
       <w:r>
         <w:t>时，</w:t>
       </w:r>
-      <w:proofErr w:type="gramStart"/>
       <w:r>
         <w:rPr>
           <w:rFonts w:hint="eastAsia"/>
@@ -2778,11 +2979,7 @@
         <w:t>计步</w:t>
       </w:r>
       <w:r>
-        <w:t>一次</w:t>
-      </w:r>
-      <w:proofErr w:type="gramEnd"/>
-      <w:r>
-        <w:t>。即</w:t>
+        <w:t>一次。即</w:t>
       </w:r>
       <w:r>
         <w:rPr>
@@ -2900,10 +3097,11 @@
         <w:rPr>
           <w:noProof/>
         </w:rPr>
+        <w:lastRenderedPageBreak/>
         <w:drawing>
           <wp:inline distT="0" distB="0" distL="0" distR="0" wp14:anchorId="73A1E3A1" wp14:editId="068E1E33">
-            <wp:extent cx="4061292" cy="2449195"/>
-            <wp:effectExtent l="0" t="0" r="0" b="8255"/>
+            <wp:extent cx="3474720" cy="2095459"/>
+            <wp:effectExtent l="0" t="0" r="0" b="635"/>
             <wp:docPr id="1" name="图片 1"/>
             <wp:cNvGraphicFramePr>
               <a:graphicFrameLocks xmlns:a="http://schemas.openxmlformats.org/drawingml/2006/main" noChangeAspect="1"/>
@@ -2924,7 +3122,7 @@
                   <pic:spPr>
                     <a:xfrm>
                       <a:off x="0" y="0"/>
-                      <a:ext cx="4064036" cy="2450850"/>
+                      <a:ext cx="3486538" cy="2102586"/>
                     </a:xfrm>
                     <a:prstGeom prst="rect">
                       <a:avLst/>
@@ -2995,13 +3193,8 @@
         <w:t>步行</w:t>
       </w:r>
       <w:r>
-        <w:t>数据</w:t>
-      </w:r>
-      <w:proofErr w:type="gramStart"/>
-      <w:r>
-        <w:t>集计算</w:t>
-      </w:r>
-      <w:proofErr w:type="gramEnd"/>
+        <w:t>数据集计算</w:t>
+      </w:r>
       <w:r>
         <w:rPr>
           <w:rFonts w:hint="eastAsia"/>
@@ -3019,9 +3212,6 @@
       <w:pPr>
         <w:pStyle w:val="a5"/>
         <w:ind w:left="375" w:firstLineChars="0" w:firstLine="0"/>
-        <w:rPr>
-          <w:rFonts w:hint="eastAsia"/>
-        </w:rPr>
       </w:pPr>
       <w:r>
         <w:rPr>
@@ -3051,21 +3241,7 @@
         <w:rPr>
           <w:rFonts w:hint="eastAsia"/>
         </w:rPr>
-        <w:t>/(</w:t>
-      </w:r>
-      <w:proofErr w:type="spellStart"/>
-      <w:r>
-        <w:rPr>
-          <w:rFonts w:hint="eastAsia"/>
-        </w:rPr>
-        <w:t>i</w:t>
-      </w:r>
-      <w:proofErr w:type="spellEnd"/>
-      <w:r>
-        <w:rPr>
-          <w:rFonts w:hint="eastAsia"/>
-        </w:rPr>
-        <w:t>-k)</w:t>
+        <w:t>/(i-k)</w:t>
       </w:r>
       <w:r>
         <w:rPr>
@@ -3073,13 +3249,8 @@
         </w:rPr>
         <w:t>。</w:t>
       </w:r>
-      <w:proofErr w:type="spellStart"/>
-      <w:r>
-        <w:t>i</w:t>
-      </w:r>
-      <w:proofErr w:type="spellEnd"/>
-      <w:r>
-        <w:t>, k</w:t>
+      <w:r>
+        <w:t>i, k</w:t>
       </w:r>
       <w:r>
         <w:rPr>
@@ -3110,12 +3281,1752 @@
       <w:pPr>
         <w:pStyle w:val="a5"/>
         <w:ind w:left="375" w:firstLineChars="0" w:firstLine="0"/>
-      </w:pPr>
-      <w:r>
-        <w:rPr>
-          <w:rFonts w:hint="eastAsia"/>
-        </w:rPr>
-        <w:t>关于</w:t>
+        <w:rPr>
+          <w:rFonts w:hint="eastAsia"/>
+        </w:rPr>
+      </w:pPr>
+      <w:r>
+        <w:rPr>
+          <w:rFonts w:hint="eastAsia"/>
+        </w:rPr>
+        <w:t>求解</w:t>
+      </w:r>
+      <w:r>
+        <w:t>（</w:t>
+      </w:r>
+      <w:r>
+        <w:rPr>
+          <w:rFonts w:hint="eastAsia"/>
+        </w:rPr>
+        <w:t>1</w:t>
+      </w:r>
+      <w:r>
+        <w:rPr>
+          <w:rFonts w:hint="eastAsia"/>
+        </w:rPr>
+        <w:t>）</w:t>
+      </w:r>
+      <w:r>
+        <w:t>式，即计算</w:t>
+      </w:r>
+      <m:oMath>
+        <m:r>
+          <m:rPr>
+            <m:sty m:val="p"/>
+          </m:rPr>
+          <w:rPr>
+            <w:rFonts w:ascii="Cambria Math" w:hAnsi="Cambria Math"/>
+          </w:rPr>
+          <m:t>α, β</m:t>
+        </m:r>
+      </m:oMath>
+      <w:r>
+        <w:rPr>
+          <w:rFonts w:hint="eastAsia"/>
+        </w:rPr>
+        <w:t>的</w:t>
+      </w:r>
+      <w:r>
+        <w:t>值</w:t>
+      </w:r>
+      <w:r>
+        <w:rPr>
+          <w:rFonts w:hint="eastAsia"/>
+        </w:rPr>
+        <w:t>，</w:t>
+      </w:r>
+      <w:r>
+        <w:t>过程如</w:t>
+      </w:r>
+      <w:r>
+        <w:rPr>
+          <w:rFonts w:hint="eastAsia"/>
+        </w:rPr>
+        <w:t>以下</w:t>
+      </w:r>
+      <w:r>
+        <w:rPr>
+          <w:rFonts w:hint="eastAsia"/>
+        </w:rPr>
+        <w:t>3</w:t>
+      </w:r>
+      <w:r>
+        <w:rPr>
+          <w:rFonts w:hint="eastAsia"/>
+        </w:rPr>
+        <w:t>小节</w:t>
+      </w:r>
+      <w:r>
+        <w:rPr>
+          <w:rFonts w:hint="eastAsia"/>
+        </w:rPr>
+        <w:t>所述</w:t>
+      </w:r>
+      <w:r>
+        <w:rPr>
+          <w:rFonts w:hint="eastAsia"/>
+        </w:rPr>
+        <w:t>。</w:t>
+      </w:r>
+    </w:p>
+    <w:p>
+      <w:pPr>
+        <w:pStyle w:val="4"/>
+        <w:numPr>
+          <w:ilvl w:val="2"/>
+          <w:numId w:val="2"/>
+        </w:numPr>
+        <w:rPr>
+          <w:rFonts w:hint="eastAsia"/>
+        </w:rPr>
+      </w:pPr>
+      <w:r>
+        <w:rPr>
+          <w:rFonts w:hint="eastAsia"/>
+        </w:rPr>
+        <w:t>手动</w:t>
+      </w:r>
+      <w:r>
+        <w:t>标记</w:t>
+      </w:r>
+      <w:r>
+        <w:rPr>
+          <w:rFonts w:hint="eastAsia"/>
+        </w:rPr>
+        <w:t>数据</w:t>
+      </w:r>
+    </w:p>
+    <w:p>
+      <w:pPr>
+        <w:pStyle w:val="a5"/>
+        <w:ind w:left="720" w:firstLineChars="0" w:firstLine="0"/>
+        <w:jc w:val="left"/>
+      </w:pPr>
+      <w:r>
+        <w:rPr>
+          <w:rFonts w:hint="eastAsia"/>
+        </w:rPr>
+        <w:t>分别</w:t>
+      </w:r>
+      <w:r>
+        <w:t>以机身坐标系合加速度</w:t>
+      </w:r>
+      <w:r>
+        <w:rPr>
+          <w:rFonts w:hint="eastAsia"/>
+        </w:rPr>
+        <w:t xml:space="preserve"> </w:t>
+      </w:r>
+      <w:r>
+        <w:t xml:space="preserve">AccXYZ </w:t>
+      </w:r>
+      <w:r>
+        <w:rPr>
+          <w:rFonts w:hint="eastAsia"/>
+        </w:rPr>
+        <w:t>以及</w:t>
+      </w:r>
+      <w:r>
+        <w:t>世界</w:t>
+      </w:r>
+      <w:r>
+        <w:rPr>
+          <w:rFonts w:hint="eastAsia"/>
+        </w:rPr>
+        <w:t>坐标系</w:t>
+      </w:r>
+      <w:r>
+        <w:rPr>
+          <w:rFonts w:hint="eastAsia"/>
+        </w:rPr>
+        <w:t>Z</w:t>
+      </w:r>
+      <w:r>
+        <w:rPr>
+          <w:rFonts w:hint="eastAsia"/>
+        </w:rPr>
+        <w:t>轴</w:t>
+      </w:r>
+      <w:r>
+        <w:t>加速度</w:t>
+      </w:r>
+      <w:r>
+        <w:rPr>
+          <w:rFonts w:hint="eastAsia"/>
+        </w:rPr>
+        <w:t xml:space="preserve"> </w:t>
+      </w:r>
+      <w:r>
+        <w:t>Acc</w:t>
+      </w:r>
+      <w:r>
+        <w:t>WF_</w:t>
+      </w:r>
+      <w:r>
+        <w:t>Z</w:t>
+      </w:r>
+      <w:r>
+        <w:rPr>
+          <w:rFonts w:hint="eastAsia"/>
+        </w:rPr>
+        <w:t>曲线</w:t>
+      </w:r>
+      <w:r>
+        <w:t>为参考，手动标记</w:t>
+      </w:r>
+      <w:r>
+        <w:rPr>
+          <w:rFonts w:hint="eastAsia"/>
+          <w:b/>
+          <w:color w:val="FF0000"/>
+        </w:rPr>
+        <w:t>每步</w:t>
+      </w:r>
+      <w:r>
+        <w:rPr>
+          <w:rFonts w:hint="eastAsia"/>
+          <w:b/>
+          <w:color w:val="FF0000"/>
+        </w:rPr>
+        <w:t>每个</w:t>
+      </w:r>
+      <w:r>
+        <w:rPr>
+          <w:b/>
+          <w:color w:val="FF0000"/>
+        </w:rPr>
+        <w:t>波峰</w:t>
+      </w:r>
+      <w:r>
+        <w:rPr>
+          <w:rFonts w:hint="eastAsia"/>
+          <w:b/>
+          <w:color w:val="FF0000"/>
+        </w:rPr>
+        <w:t>→</w:t>
+      </w:r>
+      <w:r>
+        <w:rPr>
+          <w:b/>
+          <w:color w:val="FF0000"/>
+        </w:rPr>
+        <w:t>波谷区间</w:t>
+      </w:r>
+      <w:r>
+        <w:rPr>
+          <w:rFonts w:hint="eastAsia"/>
+          <w:b/>
+          <w:color w:val="FF0000"/>
+        </w:rPr>
+        <w:t>（</w:t>
+      </w:r>
+      <w:r>
+        <w:rPr>
+          <w:b/>
+          <w:color w:val="FF0000"/>
+        </w:rPr>
+        <w:t>注意，非波谷</w:t>
+      </w:r>
+      <w:r>
+        <w:rPr>
+          <w:rFonts w:hint="eastAsia"/>
+          <w:b/>
+          <w:color w:val="FF0000"/>
+        </w:rPr>
+        <w:t>→波峰</w:t>
+      </w:r>
+      <w:r>
+        <w:rPr>
+          <w:b/>
+          <w:color w:val="FF0000"/>
+        </w:rPr>
+        <w:t>）</w:t>
+      </w:r>
+      <w:r>
+        <w:rPr>
+          <w:rFonts w:hint="eastAsia"/>
+        </w:rPr>
+        <w:t>，</w:t>
+      </w:r>
+      <w:r>
+        <w:t>如图</w:t>
+      </w:r>
+      <w:r>
+        <w:rPr>
+          <w:rFonts w:hint="eastAsia"/>
+        </w:rPr>
+        <w:t>2</w:t>
+      </w:r>
+      <w:r>
+        <w:rPr>
+          <w:rFonts w:hint="eastAsia"/>
+        </w:rPr>
+        <w:t>所示</w:t>
+      </w:r>
+      <w:r>
+        <w:t>。</w:t>
+      </w:r>
+    </w:p>
+    <w:p>
+      <w:pPr>
+        <w:pStyle w:val="a5"/>
+        <w:ind w:left="720" w:firstLineChars="0" w:firstLine="0"/>
+        <w:jc w:val="left"/>
+      </w:pPr>
+      <w:r>
+        <w:rPr>
+          <w:rFonts w:hint="eastAsia"/>
+        </w:rPr>
+        <w:t>其中合加速度</w:t>
+      </w:r>
+      <w:r>
+        <w:t>计算方法为：</w:t>
+      </w:r>
+    </w:p>
+    <w:p>
+      <w:pPr>
+        <w:pStyle w:val="a5"/>
+        <w:ind w:left="720" w:firstLineChars="0" w:firstLine="0"/>
+        <w:jc w:val="left"/>
+      </w:pPr>
+      <m:oMathPara>
+        <m:oMath>
+          <m:r>
+            <m:rPr>
+              <m:sty m:val="p"/>
+            </m:rPr>
+            <w:rPr>
+              <w:rFonts w:ascii="Cambria Math" w:hAnsi="Cambria Math"/>
+            </w:rPr>
+            <m:t>AccXYZ=</m:t>
+          </m:r>
+          <m:rad>
+            <m:radPr>
+              <m:degHide m:val="1"/>
+              <m:ctrlPr>
+                <w:rPr>
+                  <w:rFonts w:ascii="Cambria Math" w:hAnsi="Cambria Math"/>
+                </w:rPr>
+              </m:ctrlPr>
+            </m:radPr>
+            <m:deg/>
+            <m:e>
+              <m:r>
+                <w:rPr>
+                  <w:rFonts w:ascii="Cambria Math" w:hAnsi="Cambria Math"/>
+                </w:rPr>
+                <m:t>Acc</m:t>
+              </m:r>
+              <m:sSup>
+                <m:sSupPr>
+                  <m:ctrlPr>
+                    <w:rPr>
+                      <w:rFonts w:ascii="Cambria Math" w:hAnsi="Cambria Math"/>
+                      <w:i/>
+                    </w:rPr>
+                  </m:ctrlPr>
+                </m:sSupPr>
+                <m:e>
+                  <m:r>
+                    <w:rPr>
+                      <w:rFonts w:ascii="Cambria Math" w:hAnsi="Cambria Math"/>
+                    </w:rPr>
+                    <m:t>X</m:t>
+                  </m:r>
+                </m:e>
+                <m:sup>
+                  <m:r>
+                    <w:rPr>
+                      <w:rFonts w:ascii="Cambria Math" w:hAnsi="Cambria Math"/>
+                    </w:rPr>
+                    <m:t>2</m:t>
+                  </m:r>
+                </m:sup>
+              </m:sSup>
+              <m:r>
+                <w:rPr>
+                  <w:rFonts w:ascii="Cambria Math" w:hAnsi="Cambria Math"/>
+                </w:rPr>
+                <m:t>+Acc</m:t>
+              </m:r>
+              <m:sSup>
+                <m:sSupPr>
+                  <m:ctrlPr>
+                    <w:rPr>
+                      <w:rFonts w:ascii="Cambria Math" w:hAnsi="Cambria Math"/>
+                      <w:i/>
+                    </w:rPr>
+                  </m:ctrlPr>
+                </m:sSupPr>
+                <m:e>
+                  <m:r>
+                    <w:rPr>
+                      <w:rFonts w:ascii="Cambria Math" w:hAnsi="Cambria Math"/>
+                    </w:rPr>
+                    <m:t>Y</m:t>
+                  </m:r>
+                </m:e>
+                <m:sup>
+                  <m:r>
+                    <w:rPr>
+                      <w:rFonts w:ascii="Cambria Math" w:hAnsi="Cambria Math"/>
+                    </w:rPr>
+                    <m:t>2</m:t>
+                  </m:r>
+                </m:sup>
+              </m:sSup>
+              <m:r>
+                <w:rPr>
+                  <w:rFonts w:ascii="Cambria Math" w:hAnsi="Cambria Math"/>
+                </w:rPr>
+                <m:t>+Acc</m:t>
+              </m:r>
+              <m:sSup>
+                <m:sSupPr>
+                  <m:ctrlPr>
+                    <w:rPr>
+                      <w:rFonts w:ascii="Cambria Math" w:hAnsi="Cambria Math"/>
+                      <w:i/>
+                    </w:rPr>
+                  </m:ctrlPr>
+                </m:sSupPr>
+                <m:e>
+                  <m:r>
+                    <w:rPr>
+                      <w:rFonts w:ascii="Cambria Math" w:hAnsi="Cambria Math"/>
+                    </w:rPr>
+                    <m:t>Z</m:t>
+                  </m:r>
+                </m:e>
+                <m:sup>
+                  <m:r>
+                    <w:rPr>
+                      <w:rFonts w:ascii="Cambria Math" w:hAnsi="Cambria Math"/>
+                    </w:rPr>
+                    <m:t>2</m:t>
+                  </m:r>
+                </m:sup>
+              </m:sSup>
+            </m:e>
+          </m:rad>
+        </m:oMath>
+      </m:oMathPara>
+    </w:p>
+    <w:p>
+      <w:pPr>
+        <w:pStyle w:val="a5"/>
+        <w:ind w:left="720" w:firstLineChars="0" w:firstLine="0"/>
+        <w:jc w:val="left"/>
+        <w:rPr>
+          <w:rFonts w:hint="eastAsia"/>
+        </w:rPr>
+      </w:pPr>
+    </w:p>
+    <w:p>
+      <w:pPr>
+        <w:pStyle w:val="a5"/>
+        <w:ind w:left="720" w:firstLineChars="0" w:firstLine="0"/>
+        <w:jc w:val="left"/>
+      </w:pPr>
+      <w:r>
+        <w:rPr>
+          <w:rFonts w:hint="eastAsia"/>
+        </w:rPr>
+        <w:t>坐标系</w:t>
+      </w:r>
+      <w:r>
+        <w:rPr>
+          <w:rFonts w:hint="eastAsia"/>
+        </w:rPr>
+        <w:t>转换</w:t>
+      </w:r>
+      <w:r>
+        <w:rPr>
+          <w:rFonts w:hint="eastAsia"/>
+        </w:rPr>
+        <w:t>还要用到</w:t>
+      </w:r>
+      <w:r>
+        <w:t>Android</w:t>
+      </w:r>
+      <w:r>
+        <w:t>手机</w:t>
+      </w:r>
+      <w:r>
+        <w:rPr>
+          <w:rFonts w:hint="eastAsia"/>
+        </w:rPr>
+        <w:t>捕获的</w:t>
+      </w:r>
+      <w:r>
+        <w:t>RotationVector</w:t>
+      </w:r>
+      <w:r>
+        <w:rPr>
+          <w:rFonts w:hint="eastAsia"/>
+        </w:rPr>
+        <w:t>三轴数据</w:t>
+      </w:r>
+      <w:r>
+        <w:t>，</w:t>
+      </w:r>
+      <w:r>
+        <w:rPr>
+          <w:rFonts w:hint="eastAsia"/>
+        </w:rPr>
+        <w:t>转换公式</w:t>
+      </w:r>
+      <w:r>
+        <w:t>参照</w:t>
+      </w:r>
+      <w:r>
+        <w:rPr>
+          <w:rFonts w:hint="eastAsia"/>
+        </w:rPr>
+        <w:t>《</w:t>
+      </w:r>
+      <w:r>
+        <w:rPr>
+          <w:rFonts w:hint="eastAsia"/>
+        </w:rPr>
+        <w:t>3D</w:t>
+      </w:r>
+      <w:r>
+        <w:rPr>
+          <w:rFonts w:hint="eastAsia"/>
+        </w:rPr>
+        <w:t>数学基础</w:t>
+      </w:r>
+      <w:r>
+        <w:rPr>
+          <w:rFonts w:hint="eastAsia"/>
+        </w:rPr>
+        <w:t>》</w:t>
+      </w:r>
+      <w:r>
+        <w:rPr>
+          <w:rFonts w:hint="eastAsia"/>
+        </w:rPr>
+        <w:t>p160-p173</w:t>
+      </w:r>
+      <w:r>
+        <w:rPr>
+          <w:rStyle w:val="a8"/>
+        </w:rPr>
+        <w:footnoteReference w:id="3"/>
+      </w:r>
+      <w:r>
+        <w:t>.</w:t>
+      </w:r>
+    </w:p>
+    <w:p>
+      <w:pPr>
+        <w:pStyle w:val="a5"/>
+        <w:ind w:left="720" w:firstLineChars="0" w:firstLine="0"/>
+        <w:jc w:val="left"/>
+        <w:rPr>
+          <w:rFonts w:hint="eastAsia"/>
+        </w:rPr>
+      </w:pPr>
+    </w:p>
+    <w:p>
+      <w:pPr>
+        <w:pStyle w:val="a5"/>
+        <w:ind w:left="720" w:firstLineChars="0" w:firstLine="0"/>
+        <w:jc w:val="center"/>
+      </w:pPr>
+      <w:r>
+        <w:rPr>
+          <w:noProof/>
+        </w:rPr>
+        <w:drawing>
+          <wp:inline distT="0" distB="0" distL="0" distR="0" wp14:anchorId="67B1F0D3" wp14:editId="6E052F8B">
+            <wp:extent cx="2409245" cy="1728372"/>
+            <wp:effectExtent l="0" t="0" r="0" b="5715"/>
+            <wp:docPr id="4" name="图片 4"/>
+            <wp:cNvGraphicFramePr>
+              <a:graphicFrameLocks xmlns:a="http://schemas.openxmlformats.org/drawingml/2006/main" noChangeAspect="1"/>
+            </wp:cNvGraphicFramePr>
+            <a:graphic xmlns:a="http://schemas.openxmlformats.org/drawingml/2006/main">
+              <a:graphicData uri="http://schemas.openxmlformats.org/drawingml/2006/picture">
+                <pic:pic xmlns:pic="http://schemas.openxmlformats.org/drawingml/2006/picture">
+                  <pic:nvPicPr>
+                    <pic:cNvPr id="1" name=""/>
+                    <pic:cNvPicPr/>
+                  </pic:nvPicPr>
+                  <pic:blipFill>
+                    <a:blip r:embed="rId9"/>
+                    <a:stretch>
+                      <a:fillRect/>
+                    </a:stretch>
+                  </pic:blipFill>
+                  <pic:spPr>
+                    <a:xfrm>
+                      <a:off x="0" y="0"/>
+                      <a:ext cx="2428578" cy="1742241"/>
+                    </a:xfrm>
+                    <a:prstGeom prst="rect">
+                      <a:avLst/>
+                    </a:prstGeom>
+                  </pic:spPr>
+                </pic:pic>
+              </a:graphicData>
+            </a:graphic>
+          </wp:inline>
+        </w:drawing>
+      </w:r>
+    </w:p>
+    <w:p>
+      <w:pPr>
+        <w:pStyle w:val="a5"/>
+        <w:ind w:left="720" w:firstLineChars="0" w:firstLine="0"/>
+        <w:jc w:val="center"/>
+      </w:pPr>
+      <w:r>
+        <w:rPr>
+          <w:rFonts w:hint="eastAsia"/>
+        </w:rPr>
+        <w:t>图</w:t>
+      </w:r>
+      <w:r>
+        <w:rPr>
+          <w:rFonts w:hint="eastAsia"/>
+        </w:rPr>
+        <w:t>2</w:t>
+      </w:r>
+      <w:r>
+        <w:rPr>
+          <w:rFonts w:hint="eastAsia"/>
+        </w:rPr>
+        <w:tab/>
+      </w:r>
+      <w:r>
+        <w:rPr>
+          <w:rFonts w:hint="eastAsia"/>
+        </w:rPr>
+        <w:t>手动标记</w:t>
+      </w:r>
+      <w:r>
+        <w:t>区间</w:t>
+      </w:r>
+    </w:p>
+    <w:p>
+      <w:pPr>
+        <w:pStyle w:val="a5"/>
+        <w:ind w:left="720" w:firstLineChars="0" w:firstLine="0"/>
+        <w:jc w:val="center"/>
+        <w:rPr>
+          <w:rFonts w:hint="eastAsia"/>
+        </w:rPr>
+      </w:pPr>
+    </w:p>
+    <w:p>
+      <w:pPr>
+        <w:pStyle w:val="4"/>
+        <w:numPr>
+          <w:ilvl w:val="2"/>
+          <w:numId w:val="2"/>
+        </w:numPr>
+      </w:pPr>
+      <w:r>
+        <w:rPr>
+          <w:rFonts w:hint="eastAsia"/>
+        </w:rPr>
+        <w:t>计算</w:t>
+      </w:r>
+      <w:r>
+        <w:rPr>
+          <w:rFonts w:hint="eastAsia"/>
+        </w:rPr>
+        <w:t>标记</w:t>
+      </w:r>
+      <w:r>
+        <w:t>区间内</w:t>
+      </w:r>
+      <w:r>
+        <w:rPr>
+          <w:rFonts w:hint="eastAsia"/>
+        </w:rPr>
+        <w:t>震幅及</w:t>
+      </w:r>
+      <w:r>
+        <w:t>对应频率</w:t>
+      </w:r>
+    </w:p>
+    <w:p>
+      <w:pPr>
+        <w:pStyle w:val="a5"/>
+        <w:ind w:left="720" w:firstLineChars="0" w:firstLine="0"/>
+        <w:rPr>
+          <w:rFonts w:hint="eastAsia"/>
+        </w:rPr>
+      </w:pPr>
+      <w:r>
+        <w:rPr>
+          <w:rFonts w:hint="eastAsia"/>
+        </w:rPr>
+        <w:t>对于</w:t>
+      </w:r>
+      <w:r>
+        <w:t>手动标记的每个区间，</w:t>
+      </w:r>
+      <w:r>
+        <w:rPr>
+          <w:rFonts w:hint="eastAsia"/>
+        </w:rPr>
+        <w:t>编程</w:t>
+      </w:r>
+      <w:r>
+        <w:t>搜索区间内最大、最小值坐标</w:t>
+      </w:r>
+      <w:r>
+        <w:rPr>
+          <w:rFonts w:hint="eastAsia"/>
+        </w:rPr>
+        <w:t>（</w:t>
+      </w:r>
+      <w:r>
+        <w:t>maxIdx, maxVal</w:t>
+      </w:r>
+      <w:r>
+        <w:rPr>
+          <w:rFonts w:hint="eastAsia"/>
+        </w:rPr>
+        <w:t>）、</w:t>
+      </w:r>
+      <w:r>
+        <w:lastRenderedPageBreak/>
+        <w:t>（</w:t>
+      </w:r>
+      <w:r>
+        <w:t>minIdx, minVal</w:t>
+      </w:r>
+      <w:r>
+        <w:rPr>
+          <w:rFonts w:hint="eastAsia"/>
+        </w:rPr>
+        <w:t>）</w:t>
+      </w:r>
+      <w:r>
+        <w:rPr>
+          <w:rFonts w:hint="eastAsia"/>
+        </w:rPr>
+        <w:t>,</w:t>
+      </w:r>
+    </w:p>
+    <w:p>
+      <w:pPr>
+        <w:pStyle w:val="a5"/>
+        <w:ind w:left="720" w:firstLineChars="0" w:firstLine="0"/>
+        <w:rPr>
+          <w:rFonts w:ascii="Cambria Math" w:hAnsi="Cambria Math"/>
+          <w:oMath/>
+        </w:rPr>
+      </w:pPr>
+      <m:oMathPara>
+        <m:oMath>
+          <m:r>
+            <m:rPr>
+              <m:sty m:val="p"/>
+            </m:rPr>
+            <w:rPr>
+              <w:rFonts w:ascii="Cambria Math" w:hAnsi="Cambria Math" w:hint="eastAsia"/>
+            </w:rPr>
+            <m:t>震幅</m:t>
+          </m:r>
+          <m:r>
+            <m:rPr>
+              <m:sty m:val="p"/>
+            </m:rPr>
+            <w:rPr>
+              <w:rFonts w:ascii="Cambria Math" w:hAnsi="Cambria Math" w:hint="eastAsia"/>
+            </w:rPr>
+            <m:t>th</m:t>
+          </m:r>
+          <m:r>
+            <m:rPr>
+              <m:sty m:val="p"/>
+            </m:rPr>
+            <w:rPr>
+              <w:rFonts w:ascii="Cambria Math" w:hAnsi="Cambria Math"/>
+            </w:rPr>
+            <m:t>=maxVal-minVal</m:t>
+          </m:r>
+        </m:oMath>
+      </m:oMathPara>
+    </w:p>
+    <w:p>
+      <w:pPr>
+        <w:pStyle w:val="a5"/>
+        <w:ind w:left="720" w:firstLineChars="0" w:firstLine="0"/>
+        <w:rPr>
+          <w:rFonts w:ascii="Cambria Math" w:hAnsi="Cambria Math" w:hint="eastAsia"/>
+          <w:oMath/>
+        </w:rPr>
+      </w:pPr>
+      <m:oMathPara>
+        <m:oMath>
+          <m:r>
+            <m:rPr>
+              <m:sty m:val="p"/>
+            </m:rPr>
+            <w:rPr>
+              <w:rFonts w:ascii="Cambria Math" w:hAnsi="Cambria Math" w:hint="eastAsia"/>
+            </w:rPr>
+            <m:t>频率</m:t>
+          </m:r>
+          <m:r>
+            <m:rPr>
+              <m:sty m:val="p"/>
+            </m:rPr>
+            <w:rPr>
+              <w:rFonts w:ascii="Cambria Math" w:hAnsi="Cambria Math" w:hint="eastAsia"/>
+            </w:rPr>
+            <m:t>freq=1.0/</m:t>
+          </m:r>
+          <m:r>
+            <m:rPr>
+              <m:sty m:val="p"/>
+            </m:rPr>
+            <w:rPr>
+              <w:rFonts w:ascii="Cambria Math" w:hAnsi="Cambria Math"/>
+            </w:rPr>
+            <m:t>(minIdx-maxIdx)</m:t>
+          </m:r>
+        </m:oMath>
+      </m:oMathPara>
+    </w:p>
+    <w:p>
+      <w:pPr>
+        <w:pStyle w:val="a5"/>
+        <w:ind w:left="720" w:firstLineChars="0" w:firstLine="0"/>
+        <w:jc w:val="center"/>
+      </w:pPr>
+      <w:r>
+        <w:rPr>
+          <w:noProof/>
+        </w:rPr>
+        <w:drawing>
+          <wp:inline distT="0" distB="0" distL="0" distR="0" wp14:anchorId="6DA8D94C" wp14:editId="01A51CA5">
+            <wp:extent cx="2377306" cy="1954862"/>
+            <wp:effectExtent l="0" t="0" r="4445" b="7620"/>
+            <wp:docPr id="2" name="图片 2"/>
+            <wp:cNvGraphicFramePr>
+              <a:graphicFrameLocks xmlns:a="http://schemas.openxmlformats.org/drawingml/2006/main" noChangeAspect="1"/>
+            </wp:cNvGraphicFramePr>
+            <a:graphic xmlns:a="http://schemas.openxmlformats.org/drawingml/2006/main">
+              <a:graphicData uri="http://schemas.openxmlformats.org/drawingml/2006/picture">
+                <pic:pic xmlns:pic="http://schemas.openxmlformats.org/drawingml/2006/picture">
+                  <pic:nvPicPr>
+                    <pic:cNvPr id="1" name=""/>
+                    <pic:cNvPicPr/>
+                  </pic:nvPicPr>
+                  <pic:blipFill>
+                    <a:blip r:embed="rId10"/>
+                    <a:stretch>
+                      <a:fillRect/>
+                    </a:stretch>
+                  </pic:blipFill>
+                  <pic:spPr>
+                    <a:xfrm>
+                      <a:off x="0" y="0"/>
+                      <a:ext cx="2395570" cy="1969880"/>
+                    </a:xfrm>
+                    <a:prstGeom prst="rect">
+                      <a:avLst/>
+                    </a:prstGeom>
+                  </pic:spPr>
+                </pic:pic>
+              </a:graphicData>
+            </a:graphic>
+          </wp:inline>
+        </w:drawing>
+      </w:r>
+    </w:p>
+    <w:p>
+      <w:pPr>
+        <w:pStyle w:val="a5"/>
+        <w:ind w:left="720" w:firstLineChars="0" w:firstLine="0"/>
+        <w:jc w:val="center"/>
+      </w:pPr>
+      <w:r>
+        <w:rPr>
+          <w:rFonts w:hint="eastAsia"/>
+        </w:rPr>
+        <w:t>图</w:t>
+      </w:r>
+      <w:r>
+        <w:rPr>
+          <w:rFonts w:hint="eastAsia"/>
+        </w:rPr>
+        <w:t>2</w:t>
+      </w:r>
+      <w:r>
+        <w:rPr>
+          <w:rFonts w:hint="eastAsia"/>
+        </w:rPr>
+        <w:tab/>
+      </w:r>
+      <w:r>
+        <w:rPr>
+          <w:rFonts w:hint="eastAsia"/>
+        </w:rPr>
+        <w:t>震幅</w:t>
+      </w:r>
+      <w:r>
+        <w:rPr>
+          <w:rFonts w:hint="eastAsia"/>
+        </w:rPr>
+        <w:t>-</w:t>
+      </w:r>
+      <w:r>
+        <w:t>频率计算方法</w:t>
+      </w:r>
+    </w:p>
+    <w:p>
+      <w:pPr>
+        <w:pStyle w:val="a5"/>
+        <w:ind w:left="720" w:firstLineChars="0" w:firstLine="0"/>
+        <w:jc w:val="left"/>
+      </w:pPr>
+    </w:p>
+    <w:p>
+      <w:pPr>
+        <w:pStyle w:val="a5"/>
+        <w:ind w:left="720" w:firstLineChars="0" w:firstLine="0"/>
+        <w:jc w:val="left"/>
+      </w:pPr>
+      <w:r>
+        <w:rPr>
+          <w:rFonts w:hint="eastAsia"/>
+        </w:rPr>
+        <w:t>得到震幅</w:t>
+      </w:r>
+      <w:r>
+        <w:t>-</w:t>
+      </w:r>
+      <w:r>
+        <w:t>频率散点图：</w:t>
+      </w:r>
+    </w:p>
+    <w:p>
+      <w:pPr>
+        <w:pStyle w:val="a5"/>
+        <w:ind w:left="720" w:firstLineChars="0" w:firstLine="0"/>
+        <w:jc w:val="center"/>
+      </w:pPr>
+      <w:r>
+        <w:rPr>
+          <w:noProof/>
+        </w:rPr>
+        <w:drawing>
+          <wp:inline distT="0" distB="0" distL="0" distR="0" wp14:anchorId="5B09958F" wp14:editId="1C8A4823">
+            <wp:extent cx="2424508" cy="1520908"/>
+            <wp:effectExtent l="0" t="0" r="0" b="3175"/>
+            <wp:docPr id="5" name="图片 5"/>
+            <wp:cNvGraphicFramePr>
+              <a:graphicFrameLocks xmlns:a="http://schemas.openxmlformats.org/drawingml/2006/main" noChangeAspect="1"/>
+            </wp:cNvGraphicFramePr>
+            <a:graphic xmlns:a="http://schemas.openxmlformats.org/drawingml/2006/main">
+              <a:graphicData uri="http://schemas.openxmlformats.org/drawingml/2006/picture">
+                <pic:pic xmlns:pic="http://schemas.openxmlformats.org/drawingml/2006/picture">
+                  <pic:nvPicPr>
+                    <pic:cNvPr id="1" name=""/>
+                    <pic:cNvPicPr/>
+                  </pic:nvPicPr>
+                  <pic:blipFill>
+                    <a:blip r:embed="rId11"/>
+                    <a:stretch>
+                      <a:fillRect/>
+                    </a:stretch>
+                  </pic:blipFill>
+                  <pic:spPr>
+                    <a:xfrm>
+                      <a:off x="0" y="0"/>
+                      <a:ext cx="2454323" cy="1539611"/>
+                    </a:xfrm>
+                    <a:prstGeom prst="rect">
+                      <a:avLst/>
+                    </a:prstGeom>
+                  </pic:spPr>
+                </pic:pic>
+              </a:graphicData>
+            </a:graphic>
+          </wp:inline>
+        </w:drawing>
+      </w:r>
+    </w:p>
+    <w:p>
+      <w:pPr>
+        <w:pStyle w:val="a5"/>
+        <w:ind w:left="720" w:firstLineChars="0" w:firstLine="0"/>
+        <w:jc w:val="center"/>
+      </w:pPr>
+      <w:r>
+        <w:rPr>
+          <w:rFonts w:hint="eastAsia"/>
+        </w:rPr>
+        <w:t>图</w:t>
+      </w:r>
+      <w:r>
+        <w:rPr>
+          <w:rFonts w:hint="eastAsia"/>
+        </w:rPr>
+        <w:t xml:space="preserve">3 </w:t>
+      </w:r>
+      <w:r>
+        <w:rPr>
+          <w:rFonts w:hint="eastAsia"/>
+        </w:rPr>
+        <w:t>震幅</w:t>
+      </w:r>
+      <w:r>
+        <w:t>-</w:t>
+      </w:r>
+      <w:r>
+        <w:t>频率散点图</w:t>
+      </w:r>
+    </w:p>
+    <w:p>
+      <w:pPr>
+        <w:pStyle w:val="a5"/>
+        <w:ind w:left="720" w:firstLineChars="0" w:firstLine="0"/>
+        <w:jc w:val="left"/>
+      </w:pPr>
+    </w:p>
+    <w:p>
+      <w:pPr>
+        <w:pStyle w:val="a5"/>
+        <w:ind w:left="720" w:firstLineChars="0" w:firstLine="0"/>
+        <w:jc w:val="left"/>
+        <w:rPr>
+          <w:rFonts w:hint="eastAsia"/>
+        </w:rPr>
+      </w:pPr>
+      <w:r>
+        <w:rPr>
+          <w:rFonts w:hint="eastAsia"/>
+        </w:rPr>
+        <w:t>这里</w:t>
+      </w:r>
+      <w:r>
+        <w:t>与</w:t>
+      </w:r>
+      <w:r>
+        <w:rPr>
+          <w:rFonts w:hint="eastAsia"/>
+        </w:rPr>
+        <w:t>论文</w:t>
+      </w:r>
+      <w:r>
+        <w:t>截图</w:t>
+      </w:r>
+      <w:r>
+        <w:t>图</w:t>
+      </w:r>
+      <w:r>
+        <w:rPr>
+          <w:rFonts w:hint="eastAsia"/>
+        </w:rPr>
+        <w:t>1</w:t>
+      </w:r>
+      <w:r>
+        <w:rPr>
+          <w:rFonts w:hint="eastAsia"/>
+        </w:rPr>
+        <w:t>有所不同</w:t>
+      </w:r>
+      <w:r>
+        <w:t>，</w:t>
+      </w:r>
+      <w:r>
+        <w:rPr>
+          <w:rFonts w:hint="eastAsia"/>
+        </w:rPr>
+        <w:t>由于</w:t>
+      </w:r>
+      <w:r>
+        <w:t>行走过程中人的</w:t>
+      </w:r>
+      <w:r>
+        <w:rPr>
+          <w:rFonts w:hint="eastAsia"/>
+        </w:rPr>
+        <w:t>速率</w:t>
+      </w:r>
+      <w:r>
+        <w:t>维持在某一范围</w:t>
+      </w:r>
+      <w:r>
+        <w:rPr>
+          <w:rFonts w:hint="eastAsia"/>
+        </w:rPr>
+        <w:t>内</w:t>
+      </w:r>
+      <w:r>
+        <w:t>，</w:t>
+      </w:r>
+      <w:r>
+        <w:t>每步</w:t>
+      </w:r>
+      <w:r>
+        <w:rPr>
+          <w:rFonts w:hint="eastAsia"/>
+        </w:rPr>
+        <w:t>的震幅</w:t>
+      </w:r>
+      <w:r>
+        <w:t>（浮点数）可能不同，</w:t>
+      </w:r>
+      <w:r>
+        <w:rPr>
+          <w:rFonts w:hint="eastAsia"/>
+        </w:rPr>
+        <w:t>但是可能</w:t>
+      </w:r>
+      <w:r>
+        <w:t>周期（</w:t>
+      </w:r>
+      <w:r>
+        <w:t>i-k</w:t>
+      </w:r>
+      <w:r>
+        <w:rPr>
+          <w:rFonts w:hint="eastAsia"/>
+        </w:rPr>
+        <w:t>）相同</w:t>
+      </w:r>
+      <w:r>
+        <w:t>，进而导致</w:t>
+      </w:r>
+      <w:r>
+        <w:rPr>
+          <w:rFonts w:hint="eastAsia"/>
+        </w:rPr>
+        <w:t>频率</w:t>
+      </w:r>
+      <w:r>
+        <w:t>1.0/(i-k)</w:t>
+      </w:r>
+      <w:r>
+        <w:rPr>
+          <w:rFonts w:hint="eastAsia"/>
+        </w:rPr>
+        <w:t>相同</w:t>
+      </w:r>
+      <w:r>
+        <w:t>，所以图</w:t>
+      </w:r>
+      <w:r>
+        <w:rPr>
+          <w:rFonts w:hint="eastAsia"/>
+        </w:rPr>
+        <w:t>3</w:t>
+      </w:r>
+      <w:r>
+        <w:rPr>
+          <w:rFonts w:hint="eastAsia"/>
+        </w:rPr>
+        <w:t>所示</w:t>
+      </w:r>
+      <w:r>
+        <w:t>，同</w:t>
+      </w:r>
+      <w:r>
+        <w:rPr>
+          <w:rFonts w:hint="eastAsia"/>
+        </w:rPr>
+        <w:t>一</w:t>
+      </w:r>
+      <w:r>
+        <w:t>横坐标可能对应多个散点，</w:t>
+      </w:r>
+      <w:r>
+        <w:rPr>
+          <w:rFonts w:hint="eastAsia"/>
+        </w:rPr>
+        <w:t>因此无法</w:t>
+      </w:r>
+      <w:r>
+        <w:t>通过散点连线得到震幅</w:t>
+      </w:r>
+      <w:r>
+        <w:t>-</w:t>
+      </w:r>
+      <w:r>
+        <w:t>频率关系函数</w:t>
+      </w:r>
+      <w:r>
+        <w:rPr>
+          <w:rFonts w:hint="eastAsia"/>
+        </w:rPr>
+        <w:t>。我们</w:t>
+      </w:r>
+      <w:r>
+        <w:t>采用凸包法</w:t>
+      </w:r>
+      <w:r>
+        <w:rPr>
+          <w:rFonts w:hint="eastAsia"/>
+        </w:rPr>
+        <w:t>计算</w:t>
+      </w:r>
+      <w:r>
+        <w:t>散点集的下确界直线</w:t>
+      </w:r>
+      <w:r>
+        <w:rPr>
+          <w:rFonts w:hint="eastAsia"/>
+        </w:rPr>
+        <w:t>方程</w:t>
+      </w:r>
+      <w:r>
+        <w:t>。</w:t>
+      </w:r>
+    </w:p>
+    <w:p>
+      <w:pPr>
+        <w:pStyle w:val="a5"/>
+        <w:ind w:left="720" w:firstLineChars="0" w:firstLine="0"/>
+        <w:jc w:val="center"/>
+        <w:rPr>
+          <w:rFonts w:hint="eastAsia"/>
+        </w:rPr>
+      </w:pPr>
+    </w:p>
+    <w:p>
+      <w:pPr>
+        <w:pStyle w:val="4"/>
+        <w:numPr>
+          <w:ilvl w:val="2"/>
+          <w:numId w:val="2"/>
+        </w:numPr>
+      </w:pPr>
+      <w:r>
+        <w:rPr>
+          <w:rFonts w:hint="eastAsia"/>
+        </w:rPr>
+        <w:t>凸包法</w:t>
+      </w:r>
+      <w:r>
+        <w:t>计算点集下确界直线方程</w:t>
+      </w:r>
+    </w:p>
+    <w:p>
+      <w:pPr>
+        <w:pStyle w:val="a5"/>
+        <w:ind w:left="720" w:firstLineChars="0" w:firstLine="0"/>
+      </w:pPr>
+      <w:r>
+        <w:rPr>
+          <w:rFonts w:hint="eastAsia"/>
+        </w:rPr>
+        <w:t>过程如下</w:t>
+      </w:r>
+      <w:r>
+        <w:t>：</w:t>
+      </w:r>
+    </w:p>
+    <w:p>
+      <w:pPr>
+        <w:pStyle w:val="a5"/>
+        <w:numPr>
+          <w:ilvl w:val="0"/>
+          <w:numId w:val="5"/>
+        </w:numPr>
+        <w:ind w:firstLineChars="0"/>
+      </w:pPr>
+      <w:r>
+        <w:rPr>
+          <w:rFonts w:hint="eastAsia"/>
+        </w:rPr>
+        <w:t>计算</w:t>
+      </w:r>
+      <w:r>
+        <w:t>点集凸包，</w:t>
+      </w:r>
+    </w:p>
+    <w:p>
+      <w:pPr>
+        <w:pStyle w:val="a5"/>
+        <w:numPr>
+          <w:ilvl w:val="0"/>
+          <w:numId w:val="5"/>
+        </w:numPr>
+        <w:ind w:firstLineChars="0"/>
+      </w:pPr>
+      <w:r>
+        <w:rPr>
+          <w:rFonts w:hint="eastAsia"/>
+        </w:rPr>
+        <w:t>寻找</w:t>
+      </w:r>
+      <w:r>
+        <w:t>点集最低点</w:t>
+      </w:r>
+    </w:p>
+    <w:p>
+      <w:pPr>
+        <w:pStyle w:val="a5"/>
+        <w:numPr>
+          <w:ilvl w:val="0"/>
+          <w:numId w:val="5"/>
+        </w:numPr>
+        <w:ind w:firstLineChars="0"/>
+      </w:pPr>
+      <w:r>
+        <w:rPr>
+          <w:rFonts w:hint="eastAsia"/>
+        </w:rPr>
+        <w:t>对比最低点</w:t>
+      </w:r>
+      <w:r>
+        <w:t>相邻</w:t>
+      </w:r>
+      <w:r>
+        <w:rPr>
+          <w:rFonts w:hint="eastAsia"/>
+        </w:rPr>
+        <w:t>的</w:t>
+      </w:r>
+      <w:r>
+        <w:t>两条边界线，以</w:t>
+      </w:r>
+      <w:r>
+        <w:rPr>
+          <w:rFonts w:hint="eastAsia"/>
+        </w:rPr>
+        <w:t>abs</w:t>
+      </w:r>
+      <w:r>
+        <w:t>(</w:t>
+      </w:r>
+      <w:r>
+        <w:t>斜率</w:t>
+      </w:r>
+      <w:r>
+        <w:rPr>
+          <w:rFonts w:hint="eastAsia"/>
+        </w:rPr>
+        <w:t xml:space="preserve">) </w:t>
+      </w:r>
+      <w:r>
+        <w:rPr>
+          <w:rFonts w:hint="eastAsia"/>
+        </w:rPr>
+        <w:t>较小，</w:t>
+      </w:r>
+      <w:r>
+        <w:t>即更平缓的那条作为下确界</w:t>
+      </w:r>
+    </w:p>
+    <w:p>
+      <w:pPr>
+        <w:ind w:left="720"/>
+        <w:rPr>
+          <w:rFonts w:hint="eastAsia"/>
+        </w:rPr>
+      </w:pPr>
+      <w:r>
+        <w:rPr>
+          <w:rFonts w:hint="eastAsia"/>
+        </w:rPr>
+        <w:t>结果</w:t>
+      </w:r>
+      <w:r>
+        <w:t>如图</w:t>
+      </w:r>
+      <w:r>
+        <w:rPr>
+          <w:rFonts w:hint="eastAsia"/>
+        </w:rPr>
+        <w:t>4</w:t>
+      </w:r>
+      <w:r>
+        <w:rPr>
+          <w:rFonts w:hint="eastAsia"/>
+        </w:rPr>
+        <w:t>红线所示：</w:t>
+      </w:r>
+    </w:p>
+    <w:p>
+      <w:pPr>
+        <w:pStyle w:val="a5"/>
+        <w:ind w:left="720" w:firstLineChars="0" w:firstLine="0"/>
+        <w:jc w:val="center"/>
+      </w:pPr>
+      <w:r>
+        <w:rPr>
+          <w:noProof/>
+        </w:rPr>
+        <w:lastRenderedPageBreak/>
+        <w:drawing>
+          <wp:inline distT="0" distB="0" distL="0" distR="0" wp14:anchorId="598C0207" wp14:editId="2D45B826">
+            <wp:extent cx="2403227" cy="1831030"/>
+            <wp:effectExtent l="0" t="0" r="0" b="0"/>
+            <wp:docPr id="6" name="图片 6"/>
+            <wp:cNvGraphicFramePr>
+              <a:graphicFrameLocks xmlns:a="http://schemas.openxmlformats.org/drawingml/2006/main" noChangeAspect="1"/>
+            </wp:cNvGraphicFramePr>
+            <a:graphic xmlns:a="http://schemas.openxmlformats.org/drawingml/2006/main">
+              <a:graphicData uri="http://schemas.openxmlformats.org/drawingml/2006/picture">
+                <pic:pic xmlns:pic="http://schemas.openxmlformats.org/drawingml/2006/picture">
+                  <pic:nvPicPr>
+                    <pic:cNvPr id="1" name=""/>
+                    <pic:cNvPicPr/>
+                  </pic:nvPicPr>
+                  <pic:blipFill>
+                    <a:blip r:embed="rId12"/>
+                    <a:stretch>
+                      <a:fillRect/>
+                    </a:stretch>
+                  </pic:blipFill>
+                  <pic:spPr>
+                    <a:xfrm>
+                      <a:off x="0" y="0"/>
+                      <a:ext cx="2416067" cy="1840813"/>
+                    </a:xfrm>
+                    <a:prstGeom prst="rect">
+                      <a:avLst/>
+                    </a:prstGeom>
+                  </pic:spPr>
+                </pic:pic>
+              </a:graphicData>
+            </a:graphic>
+          </wp:inline>
+        </w:drawing>
+      </w:r>
+    </w:p>
+    <w:p>
+      <w:pPr>
+        <w:pStyle w:val="a5"/>
+        <w:ind w:left="720" w:firstLineChars="0" w:firstLine="0"/>
+      </w:pPr>
+      <w:r>
+        <w:rPr>
+          <w:rFonts w:hint="eastAsia"/>
+        </w:rPr>
+        <w:t>由</w:t>
+      </w:r>
+      <w:r>
+        <w:t>此线段端点坐标</w:t>
+      </w:r>
+      <w:r>
+        <w:rPr>
+          <w:rFonts w:hint="eastAsia"/>
+        </w:rPr>
+        <w:t xml:space="preserve"> (x1, y1)</w:t>
+      </w:r>
+      <w:r>
+        <w:t>, (x2, y2)</w:t>
+      </w:r>
+      <w:r>
+        <w:rPr>
+          <w:rFonts w:hint="eastAsia"/>
+        </w:rPr>
+        <w:t>，</w:t>
+      </w:r>
+      <w:r>
+        <w:t>求得：</w:t>
+      </w:r>
+    </w:p>
+    <w:p>
+      <w:pPr>
+        <w:pStyle w:val="a5"/>
+        <w:ind w:left="720" w:firstLineChars="0" w:firstLine="0"/>
+      </w:pPr>
+      <m:oMathPara>
+        <m:oMath>
+          <m:r>
+            <m:rPr>
+              <m:sty m:val="p"/>
+            </m:rPr>
+            <w:rPr>
+              <w:rFonts w:ascii="Cambria Math" w:hAnsi="Cambria Math"/>
+            </w:rPr>
+            <m:t>α=(y2-y1)/(x2-x1)</m:t>
+          </m:r>
+        </m:oMath>
+      </m:oMathPara>
+    </w:p>
+    <w:p>
+      <w:pPr>
+        <w:pStyle w:val="a5"/>
+        <w:ind w:left="720" w:firstLineChars="0" w:firstLine="0"/>
+        <w:rPr>
+          <w:rFonts w:hint="eastAsia"/>
+        </w:rPr>
+      </w:pPr>
+      <m:oMathPara>
+        <m:oMath>
+          <m:r>
+            <m:rPr>
+              <m:sty m:val="p"/>
+            </m:rPr>
+            <w:rPr>
+              <w:rFonts w:ascii="Cambria Math" w:hAnsi="Cambria Math"/>
+            </w:rPr>
+            <m:t>β=y1-α*x1</m:t>
+          </m:r>
+        </m:oMath>
+      </m:oMathPara>
+    </w:p>
+    <w:p>
+      <w:pPr>
+        <w:pStyle w:val="a5"/>
+        <w:ind w:left="720" w:firstLineChars="0" w:firstLine="0"/>
+        <w:rPr>
+          <w:rFonts w:hint="eastAsia"/>
+        </w:rPr>
+      </w:pPr>
+    </w:p>
+    <w:p>
+      <w:pPr>
+        <w:pStyle w:val="a5"/>
+        <w:ind w:left="375" w:firstLineChars="0" w:firstLine="0"/>
+      </w:pPr>
+    </w:p>
+    <w:p>
+      <w:pPr>
+        <w:pStyle w:val="3"/>
+        <w:numPr>
+          <w:ilvl w:val="1"/>
+          <w:numId w:val="2"/>
+        </w:numPr>
+      </w:pPr>
+      <w:bookmarkStart w:id="9" w:name="_Toc370414816"/>
+      <w:r>
+        <w:rPr>
+          <w:rFonts w:hint="eastAsia"/>
+        </w:rPr>
+        <w:t>计步</w:t>
+      </w:r>
+      <w:r>
+        <w:t>流程</w:t>
+      </w:r>
+      <w:r>
+        <w:rPr>
+          <w:rFonts w:hint="eastAsia"/>
+        </w:rPr>
+        <w:t>描述</w:t>
+      </w:r>
+      <w:bookmarkEnd w:id="9"/>
+    </w:p>
+    <w:p>
+      <w:pPr>
+        <w:pStyle w:val="a5"/>
+        <w:ind w:left="375" w:firstLineChars="0" w:firstLine="0"/>
+      </w:pPr>
+      <w:r>
+        <w:rPr>
+          <w:rFonts w:hint="eastAsia"/>
+        </w:rPr>
+        <w:t>假设：</w:t>
+      </w:r>
+    </w:p>
+    <w:p>
+      <w:pPr>
+        <w:pStyle w:val="a5"/>
+        <w:numPr>
+          <w:ilvl w:val="0"/>
+          <w:numId w:val="3"/>
+        </w:numPr>
+        <w:ind w:firstLineChars="0"/>
+      </w:pPr>
+      <w:r>
+        <w:rPr>
+          <w:rFonts w:hint="eastAsia"/>
+        </w:rPr>
+        <w:t>已知</w:t>
+      </w:r>
+      <w:r>
+        <w:rPr>
+          <w:rFonts w:hint="eastAsia"/>
+        </w:rPr>
+        <w:t>方程（</w:t>
+      </w:r>
+      <w:r>
+        <w:rPr>
+          <w:rFonts w:hint="eastAsia"/>
+        </w:rPr>
+        <w:t>1</w:t>
+      </w:r>
+      <w:r>
+        <w:rPr>
+          <w:rFonts w:hint="eastAsia"/>
+        </w:rPr>
+        <w:t>）</w:t>
+      </w:r>
+      <w:r>
+        <w:rPr>
+          <w:rFonts w:hint="eastAsia"/>
+        </w:rPr>
+        <w:t>参数</w:t>
+      </w:r>
+      <m:oMath>
+        <m:r>
+          <m:rPr>
+            <m:sty m:val="p"/>
+          </m:rPr>
+          <w:rPr>
+            <w:rFonts w:ascii="Cambria Math" w:hAnsi="Cambria Math"/>
+          </w:rPr>
+          <m:t>α, β</m:t>
+        </m:r>
+      </m:oMath>
+      <w:r>
+        <w:rPr>
+          <w:rFonts w:hint="eastAsia"/>
+        </w:rPr>
+        <w:t>值</w:t>
+      </w:r>
+      <w:r>
+        <w:rPr>
+          <w:rFonts w:hint="eastAsia"/>
+        </w:rPr>
+        <w:t>；</w:t>
+      </w:r>
+    </w:p>
+    <w:p>
+      <w:pPr>
+        <w:pStyle w:val="a5"/>
+        <w:numPr>
+          <w:ilvl w:val="0"/>
+          <w:numId w:val="3"/>
+        </w:numPr>
+        <w:ind w:firstLineChars="0"/>
+      </w:pPr>
+      <w:r>
+        <w:rPr>
+          <w:rFonts w:hint="eastAsia"/>
+        </w:rPr>
+        <w:t>已</w:t>
+      </w:r>
+      <w:r>
+        <w:rPr>
+          <w:rFonts w:hint="eastAsia"/>
+        </w:rPr>
+        <w:t>从</w:t>
+      </w:r>
+      <w:r>
+        <w:t>xml</w:t>
+      </w:r>
+      <w:r>
+        <w:t>数据文件</w:t>
+      </w:r>
+      <w:r>
+        <w:rPr>
+          <w:rFonts w:hint="eastAsia"/>
+        </w:rPr>
+        <w:t>解析出</w:t>
+      </w:r>
+      <w:r>
+        <w:t>加速度数据数组</w:t>
+      </w:r>
+      <w:r>
+        <w:rPr>
+          <w:rFonts w:hint="eastAsia"/>
+        </w:rPr>
+        <w:t>，</w:t>
+      </w:r>
+      <w:r>
+        <w:t>并做插值</w:t>
+      </w:r>
+      <w:r>
+        <w:rPr>
+          <w:rFonts w:hint="eastAsia"/>
+        </w:rPr>
+        <w:t>固定</w:t>
+      </w:r>
+      <w:r>
+        <w:t>采样间隔</w:t>
+      </w:r>
+      <w:r>
+        <w:rPr>
+          <w:rFonts w:hint="eastAsia"/>
+        </w:rPr>
+        <w:t>。</w:t>
+      </w:r>
+    </w:p>
+    <w:p>
+      <w:pPr>
+        <w:pStyle w:val="a5"/>
+        <w:ind w:left="735" w:firstLineChars="0" w:firstLine="0"/>
+      </w:pPr>
+    </w:p>
+    <w:p>
+      <w:pPr>
+        <w:pStyle w:val="a5"/>
+        <w:ind w:left="375" w:firstLineChars="0" w:firstLine="0"/>
+      </w:pPr>
+      <w:r>
+        <w:rPr>
+          <w:rFonts w:hint="eastAsia"/>
+        </w:rPr>
+        <w:t>算法</w:t>
+      </w:r>
+      <w:r>
+        <w:rPr>
+          <w:rFonts w:hint="eastAsia"/>
+        </w:rPr>
+        <w:t>流程</w:t>
+      </w:r>
+      <w:r>
+        <w:rPr>
+          <w:rFonts w:hint="eastAsia"/>
+        </w:rPr>
+        <w:t>如图</w:t>
+      </w:r>
+      <w:r>
+        <w:rPr>
+          <w:rFonts w:hint="eastAsia"/>
+        </w:rPr>
+        <w:t>2</w:t>
+      </w:r>
+      <w:r>
+        <w:rPr>
+          <w:rFonts w:hint="eastAsia"/>
+        </w:rPr>
+        <w:t>所示</w:t>
+      </w:r>
+      <w:r>
+        <w:rPr>
+          <w:rFonts w:hint="eastAsia"/>
+        </w:rPr>
+        <w:t>。</w:t>
+      </w:r>
+      <w:r>
+        <w:t>其中</w:t>
+      </w:r>
+      <w:r>
+        <w:rPr>
+          <w:rFonts w:hint="eastAsia"/>
+        </w:rPr>
+        <w:t>，</w:t>
+      </w:r>
+      <w:r>
+        <w:rPr>
+          <w:rFonts w:hint="eastAsia"/>
+        </w:rPr>
+        <w:t xml:space="preserve"> </w:t>
+      </w:r>
+      <w:r>
+        <w:t>th</w:t>
+      </w:r>
+      <w:r>
+        <w:t>即</w:t>
+      </w:r>
+      <w:r>
+        <w:rPr>
+          <w:rFonts w:hint="eastAsia"/>
+        </w:rPr>
+        <w:t xml:space="preserve"> </w:t>
+      </w:r>
+      <w:r>
+        <w:t>threshold</w:t>
+      </w:r>
+      <w:r>
+        <w:t>，</w:t>
       </w:r>
       <m:oMath>
         <m:r>
@@ -3150,373 +5061,6 @@
         <w:rPr>
           <w:rFonts w:hint="eastAsia"/>
         </w:rPr>
-        <w:t>的</w:t>
-      </w:r>
-      <w:r>
-        <w:t>计算，我们</w:t>
-      </w:r>
-      <w:r>
-        <w:rPr>
-          <w:rFonts w:hint="eastAsia"/>
-        </w:rPr>
-        <w:t>使用</w:t>
-      </w:r>
-      <w:r>
-        <w:t>自己的</w:t>
-      </w:r>
-      <w:r>
-        <w:rPr>
-          <w:rFonts w:hint="eastAsia"/>
-        </w:rPr>
-        <w:t>数据</w:t>
-      </w:r>
-      <w:r>
-        <w:t>浏览器</w:t>
-      </w:r>
-      <w:r>
-        <w:t>手动标记</w:t>
-      </w:r>
-      <w:r>
-        <w:rPr>
-          <w:rFonts w:hint="eastAsia"/>
-        </w:rPr>
-        <w:t>波幅</w:t>
-      </w:r>
-      <w:r>
-        <w:t>与步频</w:t>
-      </w:r>
-      <w:r>
-        <w:rPr>
-          <w:rFonts w:hint="eastAsia"/>
-        </w:rPr>
-        <w:t>，</w:t>
-      </w:r>
-      <w:r>
-        <w:t>然后使用</w:t>
-      </w:r>
-      <w:r>
-        <w:rPr>
-          <w:rFonts w:hint="eastAsia"/>
-        </w:rPr>
-        <w:t>最小二乘法</w:t>
-      </w:r>
-      <w:r>
-        <w:t>拟合直线，进而求得参数</w:t>
-      </w:r>
-      <m:oMath>
-        <m:r>
-          <m:rPr>
-            <m:sty m:val="p"/>
-          </m:rPr>
-          <w:rPr>
-            <w:rFonts w:ascii="Cambria Math" w:hAnsi="Cambria Math"/>
-          </w:rPr>
-          <m:t>α</m:t>
-        </m:r>
-        <m:r>
-          <m:rPr>
-            <m:sty m:val="p"/>
-          </m:rPr>
-          <w:rPr>
-            <w:rFonts w:ascii="Cambria Math" w:hAnsi="Cambria Math" w:hint="eastAsia"/>
-          </w:rPr>
-          <m:t>、</m:t>
-        </m:r>
-        <m:r>
-          <m:rPr>
-            <m:sty m:val="p"/>
-          </m:rPr>
-          <w:rPr>
-            <w:rFonts w:ascii="Cambria Math" w:hAnsi="Cambria Math"/>
-          </w:rPr>
-          <m:t>β</m:t>
-        </m:r>
-      </m:oMath>
-      <w:r>
-        <w:t>值。</w:t>
-      </w:r>
-    </w:p>
-    <w:p>
-      <w:pPr>
-        <w:pStyle w:val="3"/>
-        <w:numPr>
-          <w:ilvl w:val="1"/>
-          <w:numId w:val="2"/>
-        </w:numPr>
-      </w:pPr>
-      <w:bookmarkStart w:id="9" w:name="_Toc370414816"/>
-      <w:r>
-        <w:rPr>
-          <w:rFonts w:hint="eastAsia"/>
-        </w:rPr>
-        <w:t>算法</w:t>
-      </w:r>
-      <w:r>
-        <w:t>流程</w:t>
-      </w:r>
-      <w:r>
-        <w:rPr>
-          <w:rFonts w:hint="eastAsia"/>
-        </w:rPr>
-        <w:t>描述</w:t>
-      </w:r>
-      <w:bookmarkEnd w:id="9"/>
-    </w:p>
-    <w:p>
-      <w:pPr>
-        <w:pStyle w:val="a5"/>
-        <w:ind w:left="375" w:firstLineChars="0" w:firstLine="0"/>
-      </w:pPr>
-      <w:r>
-        <w:rPr>
-          <w:rFonts w:hint="eastAsia"/>
-        </w:rPr>
-        <w:t>假设：</w:t>
-      </w:r>
-    </w:p>
-    <w:p>
-      <w:pPr>
-        <w:pStyle w:val="a5"/>
-        <w:numPr>
-          <w:ilvl w:val="0"/>
-          <w:numId w:val="3"/>
-        </w:numPr>
-        <w:ind w:firstLineChars="0"/>
-      </w:pPr>
-      <w:r>
-        <w:rPr>
-          <w:rFonts w:hint="eastAsia"/>
-        </w:rPr>
-        <w:lastRenderedPageBreak/>
-        <w:t>已知</w:t>
-      </w:r>
-      <w:r>
-        <w:rPr>
-          <w:rFonts w:hint="eastAsia"/>
-        </w:rPr>
-        <w:t>方程（</w:t>
-      </w:r>
-      <w:r>
-        <w:rPr>
-          <w:rFonts w:hint="eastAsia"/>
-        </w:rPr>
-        <w:t>1</w:t>
-      </w:r>
-      <w:r>
-        <w:rPr>
-          <w:rFonts w:hint="eastAsia"/>
-        </w:rPr>
-        <w:t>）</w:t>
-      </w:r>
-      <w:r>
-        <w:rPr>
-          <w:rFonts w:hint="eastAsia"/>
-        </w:rPr>
-        <w:t>参数</w:t>
-      </w:r>
-      <m:oMath>
-        <m:r>
-          <m:rPr>
-            <m:sty m:val="p"/>
-          </m:rPr>
-          <w:rPr>
-            <w:rFonts w:ascii="Cambria Math" w:hAnsi="Cambria Math"/>
-          </w:rPr>
-          <m:t>α, β</m:t>
-        </m:r>
-      </m:oMath>
-      <w:r>
-        <w:rPr>
-          <w:rFonts w:hint="eastAsia"/>
-        </w:rPr>
-        <w:t>值</w:t>
-      </w:r>
-      <w:r>
-        <w:rPr>
-          <w:rFonts w:hint="eastAsia"/>
-        </w:rPr>
-        <w:t>；</w:t>
-      </w:r>
-    </w:p>
-    <w:p>
-      <w:pPr>
-        <w:pStyle w:val="a5"/>
-        <w:numPr>
-          <w:ilvl w:val="0"/>
-          <w:numId w:val="3"/>
-        </w:numPr>
-        <w:ind w:firstLineChars="0"/>
-      </w:pPr>
-      <w:r>
-        <w:rPr>
-          <w:rFonts w:hint="eastAsia"/>
-        </w:rPr>
-        <w:t>已</w:t>
-      </w:r>
-      <w:r>
-        <w:rPr>
-          <w:rFonts w:hint="eastAsia"/>
-        </w:rPr>
-        <w:t>从</w:t>
-      </w:r>
-      <w:r>
-        <w:t>xml</w:t>
-      </w:r>
-      <w:r>
-        <w:t>数据文件</w:t>
-      </w:r>
-      <w:r>
-        <w:rPr>
-          <w:rFonts w:hint="eastAsia"/>
-        </w:rPr>
-        <w:t>解析出</w:t>
-      </w:r>
-      <w:r>
-        <w:t>加速度数据数组</w:t>
-      </w:r>
-      <w:r>
-        <w:rPr>
-          <w:rFonts w:hint="eastAsia"/>
-        </w:rPr>
-        <w:t>，</w:t>
-      </w:r>
-      <w:r>
-        <w:t>并做插值</w:t>
-      </w:r>
-      <w:r>
-        <w:rPr>
-          <w:rFonts w:hint="eastAsia"/>
-        </w:rPr>
-        <w:t>固定</w:t>
-      </w:r>
-      <w:r>
-        <w:t>采样间隔</w:t>
-      </w:r>
-      <w:r>
-        <w:rPr>
-          <w:rFonts w:hint="eastAsia"/>
-        </w:rPr>
-        <w:t>。</w:t>
-      </w:r>
-    </w:p>
-    <w:p>
-      <w:pPr>
-        <w:pStyle w:val="a5"/>
-        <w:ind w:left="735" w:firstLineChars="0" w:firstLine="0"/>
-      </w:pPr>
-    </w:p>
-    <w:p>
-      <w:pPr>
-        <w:pStyle w:val="a5"/>
-        <w:ind w:left="375" w:firstLineChars="0" w:firstLine="0"/>
-        <w:rPr>
-          <w:rFonts w:hint="eastAsia"/>
-        </w:rPr>
-      </w:pPr>
-      <w:r>
-        <w:rPr>
-          <w:rFonts w:hint="eastAsia"/>
-        </w:rPr>
-        <w:t>算法</w:t>
-      </w:r>
-      <w:r>
-        <w:rPr>
-          <w:rFonts w:hint="eastAsia"/>
-        </w:rPr>
-        <w:t>流程</w:t>
-      </w:r>
-      <w:r>
-        <w:rPr>
-          <w:rFonts w:hint="eastAsia"/>
-        </w:rPr>
-        <w:t>如图</w:t>
-      </w:r>
-      <w:r>
-        <w:rPr>
-          <w:rFonts w:hint="eastAsia"/>
-        </w:rPr>
-        <w:t>2</w:t>
-      </w:r>
-      <w:r>
-        <w:rPr>
-          <w:rFonts w:hint="eastAsia"/>
-        </w:rPr>
-        <w:t>所示</w:t>
-      </w:r>
-      <w:r>
-        <w:rPr>
-          <w:rFonts w:hint="eastAsia"/>
-        </w:rPr>
-        <w:t>。</w:t>
-      </w:r>
-      <w:r>
-        <w:t>其中</w:t>
-      </w:r>
-      <w:r>
-        <w:rPr>
-          <w:rFonts w:hint="eastAsia"/>
-        </w:rPr>
-        <w:t>，</w:t>
-      </w:r>
-      <w:r>
-        <w:rPr>
-          <w:rFonts w:hint="eastAsia"/>
-        </w:rPr>
-        <w:t xml:space="preserve"> </w:t>
-      </w:r>
-      <w:proofErr w:type="spellStart"/>
-      <w:r>
-        <w:t>th</w:t>
-      </w:r>
-      <w:proofErr w:type="spellEnd"/>
-      <w:r>
-        <w:t>即</w:t>
-      </w:r>
-      <w:r>
-        <w:rPr>
-          <w:rFonts w:hint="eastAsia"/>
-        </w:rPr>
-        <w:t xml:space="preserve"> </w:t>
-      </w:r>
-      <w:r>
-        <w:t>threshold</w:t>
-      </w:r>
-      <w:r>
-        <w:t>，</w:t>
-      </w:r>
-      <m:oMath>
-        <m:r>
-          <m:rPr>
-            <m:sty m:val="p"/>
-          </m:rPr>
-          <w:rPr>
-            <w:rFonts w:ascii="Cambria Math" w:hAnsi="Cambria Math"/>
-          </w:rPr>
-          <m:t>α</m:t>
-        </m:r>
-        <m:r>
-          <m:rPr>
-            <m:sty m:val="p"/>
-          </m:rPr>
-          <w:rPr>
-            <w:rFonts w:ascii="Cambria Math" w:hAnsi="Cambria Math" w:hint="eastAsia"/>
-          </w:rPr>
-          <m:t>、</m:t>
-        </m:r>
-        <m:r>
-          <m:rPr>
-            <m:sty m:val="p"/>
-          </m:rPr>
-          <w:rPr>
-            <w:rFonts w:ascii="Cambria Math" w:hAnsi="Cambria Math"/>
-          </w:rPr>
-          <m:t>β</m:t>
-        </m:r>
-      </m:oMath>
-      <w:r>
-        <w:rPr>
-          <w:rFonts w:hint="eastAsia"/>
-        </w:rPr>
         <w:t>在</w:t>
       </w:r>
       <w:r>
@@ -3548,6 +5092,7 @@
         <w:rPr>
           <w:noProof/>
         </w:rPr>
+        <w:lastRenderedPageBreak/>
         <w:drawing>
           <wp:inline distT="0" distB="0" distL="0" distR="0" wp14:anchorId="7921BCE7" wp14:editId="51B634A1">
             <wp:extent cx="3546282" cy="6229954"/>
@@ -3564,7 +5109,7 @@
                     <pic:cNvPicPr/>
                   </pic:nvPicPr>
                   <pic:blipFill>
-                    <a:blip r:embed="rId9"/>
+                    <a:blip r:embed="rId13"/>
                     <a:stretch>
                       <a:fillRect/>
                     </a:stretch>
@@ -3645,9 +5190,6 @@
     <w:p>
       <w:pPr>
         <w:spacing w:beforeLines="50" w:before="156" w:line="300" w:lineRule="auto"/>
-        <w:rPr>
-          <w:rFonts w:hint="eastAsia"/>
-        </w:rPr>
       </w:pPr>
       <w:r>
         <w:rPr>
@@ -3740,33 +5282,17 @@
         <w:t>测试</w:t>
       </w:r>
       <w:r>
-        <w:t>主要</w:t>
-      </w:r>
-      <w:proofErr w:type="gramStart"/>
-      <w:r>
-        <w:t>是计步准确度</w:t>
-      </w:r>
-      <w:proofErr w:type="gramEnd"/>
-      <w:r>
-        <w:t>测试</w:t>
-      </w:r>
-      <w:r>
-        <w:rPr>
-          <w:rFonts w:hint="eastAsia"/>
-        </w:rPr>
-        <w:t>，</w:t>
-      </w:r>
-      <w:proofErr w:type="gramStart"/>
-      <w:r>
-        <w:rPr>
-          <w:rFonts w:hint="eastAsia"/>
-        </w:rPr>
-        <w:t>计步</w:t>
+        <w:t>主要是计步准确度测试</w:t>
+      </w:r>
+      <w:r>
+        <w:rPr>
+          <w:rFonts w:hint="eastAsia"/>
+        </w:rPr>
+        <w:t>，计步</w:t>
       </w:r>
       <w:r>
         <w:t>误差</w:t>
       </w:r>
-      <w:proofErr w:type="gramEnd"/>
       <w:r>
         <w:rPr>
           <w:rFonts w:hint="eastAsia"/>
@@ -3785,7 +5311,6 @@
         <w:rPr>
           <w:rFonts w:hint="eastAsia"/>
         </w:rPr>
-        <w:lastRenderedPageBreak/>
         <w:t>误差</w:t>
       </w:r>
       <w:r>
@@ -3847,6 +5372,7 @@
         <w:rPr>
           <w:rFonts w:hint="eastAsia"/>
         </w:rPr>
+        <w:lastRenderedPageBreak/>
         <w:t>参考文献</w:t>
       </w:r>
       <w:bookmarkEnd w:id="11"/>
@@ -3856,55 +5382,7 @@
         <w:spacing w:beforeLines="50" w:before="156" w:line="300" w:lineRule="auto"/>
       </w:pPr>
       <w:r>
-        <w:t xml:space="preserve">[1]  R. </w:t>
-      </w:r>
-      <w:proofErr w:type="spellStart"/>
-      <w:r>
-        <w:t>Jirawimut</w:t>
-      </w:r>
-      <w:proofErr w:type="spellEnd"/>
-      <w:r>
-        <w:t xml:space="preserve">, P. </w:t>
-      </w:r>
-      <w:proofErr w:type="spellStart"/>
-      <w:r>
-        <w:t>Ptasinski</w:t>
-      </w:r>
-      <w:proofErr w:type="spellEnd"/>
-      <w:r>
-        <w:t xml:space="preserve">, V. </w:t>
-      </w:r>
-      <w:proofErr w:type="spellStart"/>
-      <w:r>
-        <w:t>Garaj</w:t>
-      </w:r>
-      <w:proofErr w:type="spellEnd"/>
-      <w:r>
-        <w:t xml:space="preserve">, F. </w:t>
-      </w:r>
-      <w:proofErr w:type="spellStart"/>
-      <w:r>
-        <w:t>Cecelja</w:t>
-      </w:r>
-      <w:proofErr w:type="spellEnd"/>
-      <w:r>
-        <w:t xml:space="preserve">, W. </w:t>
-      </w:r>
-      <w:proofErr w:type="spellStart"/>
-      <w:r>
-        <w:t>Balachandran</w:t>
-      </w:r>
-      <w:proofErr w:type="spellEnd"/>
-      <w:r>
-        <w:t xml:space="preserve">,“A Method for Dead Reckoning Parameter Correction in Pedestrian Navigation System,” Proc. of the 18th IEEE </w:t>
-      </w:r>
-      <w:proofErr w:type="spellStart"/>
-      <w:r>
-        <w:t>Instumentation</w:t>
-      </w:r>
-      <w:proofErr w:type="spellEnd"/>
-      <w:r>
-        <w:t xml:space="preserve"> and Measurement Technology Conference, VOL. 52,NO.1, 2001,pp. 1554-1558. </w:t>
+        <w:t xml:space="preserve">[1]  R. Jirawimut, P. Ptasinski, V. Garaj, F. Cecelja, W. Balachandran,“A Method for Dead Reckoning Parameter Correction in Pedestrian Navigation System,” Proc. of the 18th IEEE Instumentation and Measurement Technology Conference, VOL. 52,NO.1, 2001,pp. 1554-1558. </w:t>
       </w:r>
     </w:p>
     <w:p>
@@ -3920,31 +5398,7 @@
         <w:spacing w:beforeLines="50" w:before="156" w:line="300" w:lineRule="auto"/>
       </w:pPr>
       <w:r>
-        <w:t>[3</w:t>
-      </w:r>
-      <w:proofErr w:type="gramStart"/>
-      <w:r>
-        <w:t>]  Q</w:t>
-      </w:r>
-      <w:proofErr w:type="gramEnd"/>
-      <w:r>
-        <w:t xml:space="preserve">. </w:t>
-      </w:r>
-      <w:proofErr w:type="spellStart"/>
-      <w:r>
-        <w:t>Ladetto</w:t>
-      </w:r>
-      <w:proofErr w:type="spellEnd"/>
-      <w:r>
-        <w:t xml:space="preserve">, “On foot navigation : continuous step calibration using both complementary recursive prediction and adaptive </w:t>
-      </w:r>
-      <w:proofErr w:type="spellStart"/>
-      <w:r>
-        <w:t>Kalman</w:t>
-      </w:r>
-      <w:proofErr w:type="spellEnd"/>
-      <w:r>
-        <w:t xml:space="preserve"> filtering,” Proc. of ION GPS, 2000, pp. 1735-1740. </w:t>
+        <w:t xml:space="preserve">[3]  Q. Ladetto, “On foot navigation : continuous step calibration using both complementary recursive prediction and adaptive Kalman filtering,” Proc. of ION GPS, 2000, pp. 1735-1740. </w:t>
       </w:r>
     </w:p>
     <w:p>
@@ -3952,39 +5406,7 @@
         <w:spacing w:beforeLines="50" w:before="156" w:line="300" w:lineRule="auto"/>
       </w:pPr>
       <w:r>
-        <w:t>[4</w:t>
-      </w:r>
-      <w:proofErr w:type="gramStart"/>
-      <w:r>
-        <w:t>]  J</w:t>
-      </w:r>
-      <w:proofErr w:type="gramEnd"/>
-      <w:r>
-        <w:t xml:space="preserve">. </w:t>
-      </w:r>
-      <w:proofErr w:type="spellStart"/>
-      <w:r>
-        <w:t>Kappi</w:t>
-      </w:r>
-      <w:proofErr w:type="spellEnd"/>
-      <w:r>
-        <w:t xml:space="preserve">, J. </w:t>
-      </w:r>
-      <w:proofErr w:type="spellStart"/>
-      <w:r>
-        <w:t>Syrjarinne</w:t>
-      </w:r>
-      <w:proofErr w:type="spellEnd"/>
-      <w:r>
-        <w:t xml:space="preserve">, J. Saarinen, “MEMS-IMU Based </w:t>
-      </w:r>
-      <w:proofErr w:type="spellStart"/>
-      <w:r>
-        <w:t>PedestrianNavigator</w:t>
-      </w:r>
-      <w:proofErr w:type="spellEnd"/>
-      <w:r>
-        <w:t xml:space="preserve"> for Handheld Devices,” Proc. of ION GPS, 2001, pp. 1369-1373. </w:t>
+        <w:t xml:space="preserve">[4]  J. Kappi, J. Syrjarinne, J. Saarinen, “MEMS-IMU Based PedestrianNavigator for Handheld Devices,” Proc. of ION GPS, 2001, pp. 1369-1373. </w:t>
       </w:r>
     </w:p>
     <w:p>
@@ -3992,23 +5414,7 @@
         <w:spacing w:beforeLines="50" w:before="156" w:line="300" w:lineRule="auto"/>
       </w:pPr>
       <w:r>
-        <w:t>[5</w:t>
-      </w:r>
-      <w:proofErr w:type="gramStart"/>
-      <w:r>
-        <w:t>]  H</w:t>
-      </w:r>
-      <w:proofErr w:type="gramEnd"/>
-      <w:r>
-        <w:t xml:space="preserve">. </w:t>
-      </w:r>
-      <w:proofErr w:type="spellStart"/>
-      <w:r>
-        <w:t>Leppakoski</w:t>
-      </w:r>
-      <w:proofErr w:type="spellEnd"/>
-      <w:r>
-        <w:t xml:space="preserve">,“Error Analysis of Step Length Estimation in Pedestrian Dead Reckoning,” Proc. of ION GPS,2002, pp. 1136-1142. </w:t>
+        <w:t xml:space="preserve">[5]  H. Leppakoski,“Error Analysis of Step Length Estimation in Pedestrian Dead Reckoning,” Proc. of ION GPS,2002, pp. 1136-1142. </w:t>
       </w:r>
     </w:p>
     <w:p>
@@ -4016,15 +5422,7 @@
         <w:spacing w:beforeLines="50" w:before="156" w:line="300" w:lineRule="auto"/>
       </w:pPr>
       <w:r>
-        <w:t xml:space="preserve">[6]  S. Y. Cho, C. G. Park, G. I. </w:t>
-      </w:r>
-      <w:proofErr w:type="spellStart"/>
-      <w:r>
-        <w:t>Jee</w:t>
-      </w:r>
-      <w:proofErr w:type="spellEnd"/>
-      <w:r>
-        <w:t xml:space="preserve">, “Measurement System of Walking Distance using Low-Cost Accelerometers,” Proc. of the 4th ASCC, 2002, pp. 1799-1803. </w:t>
+        <w:t xml:space="preserve">[6]  S. Y. Cho, C. G. Park, G. I. Jee, “Measurement System of Walking Distance using Low-Cost Accelerometers,” Proc. of the 4th ASCC, 2002, pp. 1799-1803. </w:t>
       </w:r>
     </w:p>
     <w:p>
@@ -4032,23 +5430,7 @@
         <w:spacing w:beforeLines="50" w:before="156" w:line="300" w:lineRule="auto"/>
       </w:pPr>
       <w:r>
-        <w:t xml:space="preserve">[7]  S. Y. Cho, C. G. Park, G. I. </w:t>
-      </w:r>
-      <w:proofErr w:type="spellStart"/>
-      <w:r>
-        <w:t>Jee</w:t>
-      </w:r>
-      <w:proofErr w:type="spellEnd"/>
-      <w:r>
-        <w:t xml:space="preserve">, "Sensor Fusion and Error Compensation Algorithm for </w:t>
-      </w:r>
-      <w:proofErr w:type="spellStart"/>
-      <w:r>
-        <w:t>PedestrianNavigation</w:t>
-      </w:r>
-      <w:proofErr w:type="spellEnd"/>
-      <w:r>
-        <w:t xml:space="preserve"> System," International Conference on Control, Automation and systems, 2003, pp. 1001-1006. </w:t>
+        <w:t xml:space="preserve">[7]  S. Y. Cho, C. G. Park, G. I. Jee, "Sensor Fusion and Error Compensation Algorithm for PedestrianNavigation System," International Conference on Control, Automation and systems, 2003, pp. 1001-1006. </w:t>
       </w:r>
     </w:p>
     <w:p>
@@ -4056,15 +5438,7 @@
         <w:spacing w:beforeLines="50" w:before="156" w:line="300" w:lineRule="auto"/>
       </w:pPr>
       <w:r>
-        <w:t xml:space="preserve">[8]  S. H. Shin, Student Member, IEEE and C. G. Park, Member, IEEE, J. W. Kim, H. S. Hong and J. </w:t>
-      </w:r>
-      <w:proofErr w:type="spellStart"/>
-      <w:r>
-        <w:t>M.,"Adaptive</w:t>
-      </w:r>
-      <w:proofErr w:type="spellEnd"/>
-      <w:r>
-        <w:t xml:space="preserve"> Step Length Estimation Algorithm Using Low-Cost MEMS Inertial Sensors, "Sensors Applications Symposium, IEEE,2007. </w:t>
+        <w:t xml:space="preserve">[8]  S. H. Shin, Student Member, IEEE and C. G. Park, Member, IEEE, J. W. Kim, H. S. Hong and J. M.,"Adaptive Step Length Estimation Algorithm Using Low-Cost MEMS Inertial Sensors, "Sensors Applications Symposium, IEEE,2007. </w:t>
       </w:r>
     </w:p>
     <w:p>
@@ -4072,36 +5446,7 @@
         <w:spacing w:beforeLines="50" w:before="156" w:line="300" w:lineRule="auto"/>
       </w:pPr>
       <w:r>
-        <w:t>[9</w:t>
-      </w:r>
-      <w:proofErr w:type="gramStart"/>
-      <w:r>
-        <w:t xml:space="preserve">]  </w:t>
-      </w:r>
-      <w:proofErr w:type="spellStart"/>
-      <w:r>
-        <w:t>Vânia</w:t>
-      </w:r>
-      <w:proofErr w:type="spellEnd"/>
-      <w:proofErr w:type="gramEnd"/>
-      <w:r>
-        <w:t xml:space="preserve"> Margarida Cardoso </w:t>
-      </w:r>
-      <w:proofErr w:type="spellStart"/>
-      <w:r>
-        <w:t>Guimarães</w:t>
-      </w:r>
-      <w:proofErr w:type="spellEnd"/>
-      <w:r>
-        <w:t xml:space="preserve">,"Phone Based Fall Risk </w:t>
-      </w:r>
-      <w:proofErr w:type="spellStart"/>
-      <w:r>
-        <w:t>Prediction,"Master's</w:t>
-      </w:r>
-      <w:proofErr w:type="spellEnd"/>
-      <w:r>
-        <w:t xml:space="preserve"> Thesis, FACULDADE DE ENGENHARIA DA UNIVERSIDADE DO PORTO,2011. </w:t>
+        <w:t xml:space="preserve">[9]  Vânia Margarida Cardoso Guimarães,"Phone Based Fall Risk Prediction,"Master's Thesis, FACULDADE DE ENGENHARIA DA UNIVERSIDADE DO PORTO,2011. </w:t>
       </w:r>
     </w:p>
     <w:p>
@@ -4109,55 +5454,7 @@
         <w:spacing w:beforeLines="50" w:before="156" w:line="300" w:lineRule="auto"/>
       </w:pPr>
       <w:r>
-        <w:t>[10</w:t>
-      </w:r>
-      <w:proofErr w:type="gramStart"/>
-      <w:r>
-        <w:t>]  Arthur</w:t>
-      </w:r>
-      <w:proofErr w:type="gramEnd"/>
-      <w:r>
-        <w:t xml:space="preserve"> D. </w:t>
-      </w:r>
-      <w:proofErr w:type="spellStart"/>
-      <w:r>
-        <w:t>Kuo,J</w:t>
-      </w:r>
-      <w:proofErr w:type="spellEnd"/>
-      <w:r>
-        <w:t xml:space="preserve">. Maxwell </w:t>
-      </w:r>
-      <w:proofErr w:type="spellStart"/>
-      <w:r>
-        <w:t>Donelan</w:t>
-      </w:r>
-      <w:proofErr w:type="spellEnd"/>
-      <w:r>
-        <w:t xml:space="preserve">, and </w:t>
-      </w:r>
-      <w:proofErr w:type="spellStart"/>
-      <w:r>
-        <w:t>AndyRuina</w:t>
-      </w:r>
-      <w:proofErr w:type="spellEnd"/>
-      <w:r>
-        <w:t xml:space="preserve">,"Energetic Consequences of Walking Like an Inverted Pendulum: Step-to-Step </w:t>
-      </w:r>
-      <w:proofErr w:type="spellStart"/>
-      <w:r>
-        <w:t>Transitions,"Exercise</w:t>
-      </w:r>
-      <w:proofErr w:type="spellEnd"/>
-      <w:r>
-        <w:t xml:space="preserve"> and Sport Sciences </w:t>
-      </w:r>
-      <w:proofErr w:type="spellStart"/>
-      <w:r>
-        <w:t>Reviews,Vol</w:t>
-      </w:r>
-      <w:proofErr w:type="spellEnd"/>
-      <w:r>
-        <w:t>. 33,No. 2,2005,pp. 88–97.</w:t>
+        <w:t>[10]  Arthur D. Kuo,J. Maxwell Donelan, and AndyRuina,"Energetic Consequences of Walking Like an Inverted Pendulum: Step-to-Step Transitions,"Exercise and Sport Sciences Reviews,Vol. 33,No. 2,2005,pp. 88–97.</w:t>
       </w:r>
     </w:p>
     <w:p>
@@ -4180,40 +5477,7 @@
         <w:t xml:space="preserve">] </w:t>
       </w:r>
       <w:r>
-        <w:t>Naqvi, N.  Z.</w:t>
-      </w:r>
-      <w:proofErr w:type="gramStart"/>
-      <w:r>
-        <w:t>,  Kumar</w:t>
-      </w:r>
-      <w:proofErr w:type="gramEnd"/>
-      <w:r>
-        <w:t xml:space="preserve">,  A.,  Chauhan,  A.  </w:t>
-      </w:r>
-      <w:proofErr w:type="gramStart"/>
-      <w:r>
-        <w:t xml:space="preserve">and  </w:t>
-      </w:r>
-      <w:proofErr w:type="spellStart"/>
-      <w:r>
-        <w:t>Sahni</w:t>
-      </w:r>
-      <w:proofErr w:type="spellEnd"/>
-      <w:proofErr w:type="gramEnd"/>
-      <w:r>
-        <w:t xml:space="preserve">,  K.:  Step  Counting Using  Smartphone-Based  Accelerometer.  </w:t>
-      </w:r>
-      <w:proofErr w:type="gramStart"/>
-      <w:r>
-        <w:t>International  Journal</w:t>
-      </w:r>
-      <w:proofErr w:type="gramEnd"/>
-      <w:r>
-        <w:t xml:space="preserve">  on  Computer Science  and  </w:t>
-      </w:r>
-      <w:r>
-        <w:lastRenderedPageBreak/>
-        <w:t>Engineering  (IJCSE),  (May  2012)  1-7</w:t>
+        <w:t>Naqvi, N.  Z.,  Kumar,  A.,  Chauhan,  A.  and  Sahni,  K.:  Step  Counting Using  Smartphone-Based  Accelerometer.  International  Journal  on  Computer Science  and  Engineering  (IJCSE),  (May  2012)  1-7</w:t>
       </w:r>
     </w:p>
     <w:p>
@@ -4297,6 +5561,112 @@
       </w:r>
       <w:r>
         <w:t>详述</w:t>
+      </w:r>
+    </w:p>
+  </w:footnote>
+  <w:footnote w:id="2">
+    <w:p>
+      <w:pPr>
+        <w:pStyle w:val="a7"/>
+        <w:rPr>
+          <w:rFonts w:hint="eastAsia"/>
+        </w:rPr>
+      </w:pPr>
+      <w:r>
+        <w:rPr>
+          <w:rStyle w:val="a8"/>
+        </w:rPr>
+        <w:footnoteRef/>
+      </w:r>
+      <w:r>
+        <w:rPr>
+          <w:rFonts w:hint="eastAsia"/>
+        </w:rPr>
+        <w:t xml:space="preserve"> </w:t>
+      </w:r>
+      <w:r>
+        <w:rPr>
+          <w:rFonts w:hint="eastAsia"/>
+        </w:rPr>
+        <w:t>张琛，</w:t>
+      </w:r>
+      <w:r>
+        <w:t>姜锦正</w:t>
+      </w:r>
+      <w:r>
+        <w:rPr>
+          <w:rFonts w:hint="eastAsia"/>
+        </w:rPr>
+        <w:t xml:space="preserve"> </w:t>
+      </w:r>
+      <w:r>
+        <w:rPr>
+          <w:rFonts w:hint="eastAsia"/>
+        </w:rPr>
+        <w:t>《</w:t>
+      </w:r>
+      <w:r>
+        <w:rPr>
+          <w:rFonts w:hint="eastAsia"/>
+        </w:rPr>
+        <w:t>传感器重采样设计文档</w:t>
+      </w:r>
+      <w:r>
+        <w:rPr>
+          <w:rFonts w:hint="eastAsia"/>
+        </w:rPr>
+        <w:t>》</w:t>
+      </w:r>
+      <w:bookmarkStart w:id="6" w:name="_GoBack"/>
+      <w:bookmarkEnd w:id="6"/>
+    </w:p>
+  </w:footnote>
+  <w:footnote w:id="3">
+    <w:p>
+      <w:pPr>
+        <w:pStyle w:val="a7"/>
+        <w:rPr>
+          <w:rFonts w:hint="eastAsia"/>
+        </w:rPr>
+      </w:pPr>
+      <w:r>
+        <w:rPr>
+          <w:rStyle w:val="a8"/>
+        </w:rPr>
+        <w:footnoteRef/>
+      </w:r>
+      <w:r>
+        <w:t xml:space="preserve"> </w:t>
+      </w:r>
+      <w:r>
+        <w:rPr>
+          <w:rFonts w:hint="eastAsia"/>
+        </w:rPr>
+        <w:t>Fletcher Dunn, Lan Parberry.3D</w:t>
+      </w:r>
+      <w:r>
+        <w:rPr>
+          <w:rFonts w:hint="eastAsia"/>
+        </w:rPr>
+        <w:t>数学基础：图形与游戏开发</w:t>
+      </w:r>
+      <w:r>
+        <w:rPr>
+          <w:rFonts w:hint="eastAsia"/>
+        </w:rPr>
+        <w:t>.</w:t>
+      </w:r>
+      <w:r>
+        <w:rPr>
+          <w:rFonts w:hint="eastAsia"/>
+        </w:rPr>
+        <w:t>清华大学出版社</w:t>
+      </w:r>
+      <w:r>
+        <w:rPr>
+          <w:rFonts w:hint="eastAsia"/>
+        </w:rPr>
+        <w:t>2005.</w:t>
       </w:r>
     </w:p>
   </w:footnote>
@@ -4395,16 +5765,16 @@
     </w:lvl>
   </w:abstractNum>
   <w:abstractNum w:abstractNumId="1">
-    <w:nsid w:val="37FB52F3"/>
+    <w:nsid w:val="14E12A12"/>
     <w:multiLevelType w:val="hybridMultilevel"/>
-    <w:tmpl w:val="4428FD9E"/>
-    <w:lvl w:ilvl="0" w:tplc="00004646">
+    <w:tmpl w:val="12826380"/>
+    <w:lvl w:ilvl="0" w:tplc="961634BA">
       <w:start w:val="1"/>
-      <w:numFmt w:val="decimal"/>
-      <w:lvlText w:val="%1."/>
+      <w:numFmt w:val="lowerLetter"/>
+      <w:lvlText w:val="%1)"/>
       <w:lvlJc w:val="left"/>
       <w:pPr>
-        <w:ind w:left="360" w:hanging="360"/>
+        <w:ind w:left="1080" w:hanging="360"/>
       </w:pPr>
       <w:rPr>
         <w:rFonts w:hint="default"/>
@@ -4416,7 +5786,7 @@
       <w:lvlText w:val="%2)"/>
       <w:lvlJc w:val="left"/>
       <w:pPr>
-        <w:ind w:left="840" w:hanging="420"/>
+        <w:ind w:left="1560" w:hanging="420"/>
       </w:pPr>
     </w:lvl>
     <w:lvl w:ilvl="2" w:tplc="0409001B" w:tentative="1">
@@ -4425,7 +5795,7 @@
       <w:lvlText w:val="%3."/>
       <w:lvlJc w:val="right"/>
       <w:pPr>
-        <w:ind w:left="1260" w:hanging="420"/>
+        <w:ind w:left="1980" w:hanging="420"/>
       </w:pPr>
     </w:lvl>
     <w:lvl w:ilvl="3" w:tplc="0409000F" w:tentative="1">
@@ -4434,7 +5804,7 @@
       <w:lvlText w:val="%4."/>
       <w:lvlJc w:val="left"/>
       <w:pPr>
-        <w:ind w:left="1680" w:hanging="420"/>
+        <w:ind w:left="2400" w:hanging="420"/>
       </w:pPr>
     </w:lvl>
     <w:lvl w:ilvl="4" w:tplc="04090019" w:tentative="1">
@@ -4443,7 +5813,7 @@
       <w:lvlText w:val="%5)"/>
       <w:lvlJc w:val="left"/>
       <w:pPr>
-        <w:ind w:left="2100" w:hanging="420"/>
+        <w:ind w:left="2820" w:hanging="420"/>
       </w:pPr>
     </w:lvl>
     <w:lvl w:ilvl="5" w:tplc="0409001B" w:tentative="1">
@@ -4452,7 +5822,7 @@
       <w:lvlText w:val="%6."/>
       <w:lvlJc w:val="right"/>
       <w:pPr>
-        <w:ind w:left="2520" w:hanging="420"/>
+        <w:ind w:left="3240" w:hanging="420"/>
       </w:pPr>
     </w:lvl>
     <w:lvl w:ilvl="6" w:tplc="0409000F" w:tentative="1">
@@ -4461,7 +5831,7 @@
       <w:lvlText w:val="%7."/>
       <w:lvlJc w:val="left"/>
       <w:pPr>
-        <w:ind w:left="2940" w:hanging="420"/>
+        <w:ind w:left="3660" w:hanging="420"/>
       </w:pPr>
     </w:lvl>
     <w:lvl w:ilvl="7" w:tplc="04090019" w:tentative="1">
@@ -4470,7 +5840,7 @@
       <w:lvlText w:val="%8)"/>
       <w:lvlJc w:val="left"/>
       <w:pPr>
-        <w:ind w:left="3360" w:hanging="420"/>
+        <w:ind w:left="4080" w:hanging="420"/>
       </w:pPr>
     </w:lvl>
     <w:lvl w:ilvl="8" w:tplc="0409001B" w:tentative="1">
@@ -4479,11 +5849,100 @@
       <w:lvlText w:val="%9."/>
       <w:lvlJc w:val="right"/>
       <w:pPr>
-        <w:ind w:left="3780" w:hanging="420"/>
+        <w:ind w:left="4500" w:hanging="420"/>
       </w:pPr>
     </w:lvl>
   </w:abstractNum>
   <w:abstractNum w:abstractNumId="2">
+    <w:nsid w:val="37FB52F3"/>
+    <w:multiLevelType w:val="hybridMultilevel"/>
+    <w:tmpl w:val="4428FD9E"/>
+    <w:lvl w:ilvl="0" w:tplc="00004646">
+      <w:start w:val="1"/>
+      <w:numFmt w:val="decimal"/>
+      <w:lvlText w:val="%1."/>
+      <w:lvlJc w:val="left"/>
+      <w:pPr>
+        <w:ind w:left="360" w:hanging="360"/>
+      </w:pPr>
+      <w:rPr>
+        <w:rFonts w:hint="default"/>
+      </w:rPr>
+    </w:lvl>
+    <w:lvl w:ilvl="1" w:tplc="04090019" w:tentative="1">
+      <w:start w:val="1"/>
+      <w:numFmt w:val="lowerLetter"/>
+      <w:lvlText w:val="%2)"/>
+      <w:lvlJc w:val="left"/>
+      <w:pPr>
+        <w:ind w:left="840" w:hanging="420"/>
+      </w:pPr>
+    </w:lvl>
+    <w:lvl w:ilvl="2" w:tplc="0409001B" w:tentative="1">
+      <w:start w:val="1"/>
+      <w:numFmt w:val="lowerRoman"/>
+      <w:lvlText w:val="%3."/>
+      <w:lvlJc w:val="right"/>
+      <w:pPr>
+        <w:ind w:left="1260" w:hanging="420"/>
+      </w:pPr>
+    </w:lvl>
+    <w:lvl w:ilvl="3" w:tplc="0409000F" w:tentative="1">
+      <w:start w:val="1"/>
+      <w:numFmt w:val="decimal"/>
+      <w:lvlText w:val="%4."/>
+      <w:lvlJc w:val="left"/>
+      <w:pPr>
+        <w:ind w:left="1680" w:hanging="420"/>
+      </w:pPr>
+    </w:lvl>
+    <w:lvl w:ilvl="4" w:tplc="04090019" w:tentative="1">
+      <w:start w:val="1"/>
+      <w:numFmt w:val="lowerLetter"/>
+      <w:lvlText w:val="%5)"/>
+      <w:lvlJc w:val="left"/>
+      <w:pPr>
+        <w:ind w:left="2100" w:hanging="420"/>
+      </w:pPr>
+    </w:lvl>
+    <w:lvl w:ilvl="5" w:tplc="0409001B" w:tentative="1">
+      <w:start w:val="1"/>
+      <w:numFmt w:val="lowerRoman"/>
+      <w:lvlText w:val="%6."/>
+      <w:lvlJc w:val="right"/>
+      <w:pPr>
+        <w:ind w:left="2520" w:hanging="420"/>
+      </w:pPr>
+    </w:lvl>
+    <w:lvl w:ilvl="6" w:tplc="0409000F" w:tentative="1">
+      <w:start w:val="1"/>
+      <w:numFmt w:val="decimal"/>
+      <w:lvlText w:val="%7."/>
+      <w:lvlJc w:val="left"/>
+      <w:pPr>
+        <w:ind w:left="2940" w:hanging="420"/>
+      </w:pPr>
+    </w:lvl>
+    <w:lvl w:ilvl="7" w:tplc="04090019" w:tentative="1">
+      <w:start w:val="1"/>
+      <w:numFmt w:val="lowerLetter"/>
+      <w:lvlText w:val="%8)"/>
+      <w:lvlJc w:val="left"/>
+      <w:pPr>
+        <w:ind w:left="3360" w:hanging="420"/>
+      </w:pPr>
+    </w:lvl>
+    <w:lvl w:ilvl="8" w:tplc="0409001B" w:tentative="1">
+      <w:start w:val="1"/>
+      <w:numFmt w:val="lowerRoman"/>
+      <w:lvlText w:val="%9."/>
+      <w:lvlJc w:val="right"/>
+      <w:pPr>
+        <w:ind w:left="3780" w:hanging="420"/>
+      </w:pPr>
+    </w:lvl>
+  </w:abstractNum>
+  <w:abstractNum w:abstractNumId="3">
     <w:nsid w:val="3E94045E"/>
     <w:multiLevelType w:val="multilevel"/>
     <w:tmpl w:val="C0A401F4"/>
@@ -4604,14 +6063,109 @@
       </w:rPr>
     </w:lvl>
   </w:abstractNum>
+  <w:abstractNum w:abstractNumId="4">
+    <w:nsid w:val="63A4646D"/>
+    <w:multiLevelType w:val="hybridMultilevel"/>
+    <w:tmpl w:val="ADA0498A"/>
+    <w:lvl w:ilvl="0" w:tplc="7F14A3C8">
+      <w:start w:val="1"/>
+      <w:numFmt w:val="decimal"/>
+      <w:lvlText w:val="%1."/>
+      <w:lvlJc w:val="left"/>
+      <w:pPr>
+        <w:ind w:left="1080" w:hanging="360"/>
+      </w:pPr>
+      <w:rPr>
+        <w:rFonts w:hint="default"/>
+      </w:rPr>
+    </w:lvl>
+    <w:lvl w:ilvl="1" w:tplc="04090019" w:tentative="1">
+      <w:start w:val="1"/>
+      <w:numFmt w:val="lowerLetter"/>
+      <w:lvlText w:val="%2)"/>
+      <w:lvlJc w:val="left"/>
+      <w:pPr>
+        <w:ind w:left="1560" w:hanging="420"/>
+      </w:pPr>
+    </w:lvl>
+    <w:lvl w:ilvl="2" w:tplc="0409001B" w:tentative="1">
+      <w:start w:val="1"/>
+      <w:numFmt w:val="lowerRoman"/>
+      <w:lvlText w:val="%3."/>
+      <w:lvlJc w:val="right"/>
+      <w:pPr>
+        <w:ind w:left="1980" w:hanging="420"/>
+      </w:pPr>
+    </w:lvl>
+    <w:lvl w:ilvl="3" w:tplc="0409000F" w:tentative="1">
+      <w:start w:val="1"/>
+      <w:numFmt w:val="decimal"/>
+      <w:lvlText w:val="%4."/>
+      <w:lvlJc w:val="left"/>
+      <w:pPr>
+        <w:ind w:left="2400" w:hanging="420"/>
+      </w:pPr>
+    </w:lvl>
+    <w:lvl w:ilvl="4" w:tplc="04090019" w:tentative="1">
+      <w:start w:val="1"/>
+      <w:numFmt w:val="lowerLetter"/>
+      <w:lvlText w:val="%5)"/>
+      <w:lvlJc w:val="left"/>
+      <w:pPr>
+        <w:ind w:left="2820" w:hanging="420"/>
+      </w:pPr>
+    </w:lvl>
+    <w:lvl w:ilvl="5" w:tplc="0409001B" w:tentative="1">
+      <w:start w:val="1"/>
+      <w:numFmt w:val="lowerRoman"/>
+      <w:lvlText w:val="%6."/>
+      <w:lvlJc w:val="right"/>
+      <w:pPr>
+        <w:ind w:left="3240" w:hanging="420"/>
+      </w:pPr>
+    </w:lvl>
+    <w:lvl w:ilvl="6" w:tplc="0409000F" w:tentative="1">
+      <w:start w:val="1"/>
+      <w:numFmt w:val="decimal"/>
+      <w:lvlText w:val="%7."/>
+      <w:lvlJc w:val="left"/>
+      <w:pPr>
+        <w:ind w:left="3660" w:hanging="420"/>
+      </w:pPr>
+    </w:lvl>
+    <w:lvl w:ilvl="7" w:tplc="04090019" w:tentative="1">
+      <w:start w:val="1"/>
+      <w:numFmt w:val="lowerLetter"/>
+      <w:lvlText w:val="%8)"/>
+      <w:lvlJc w:val="left"/>
+      <w:pPr>
+        <w:ind w:left="4080" w:hanging="420"/>
+      </w:pPr>
+    </w:lvl>
+    <w:lvl w:ilvl="8" w:tplc="0409001B" w:tentative="1">
+      <w:start w:val="1"/>
+      <w:numFmt w:val="lowerRoman"/>
+      <w:lvlText w:val="%9."/>
+      <w:lvlJc w:val="right"/>
+      <w:pPr>
+        <w:ind w:left="4500" w:hanging="420"/>
+      </w:pPr>
+    </w:lvl>
+  </w:abstractNum>
   <w:num w:numId="1">
-    <w:abstractNumId w:val="1"/>
+    <w:abstractNumId w:val="2"/>
   </w:num>
   <w:num w:numId="2">
-    <w:abstractNumId w:val="2"/>
+    <w:abstractNumId w:val="3"/>
   </w:num>
   <w:num w:numId="3">
     <w:abstractNumId w:val="0"/>
+  </w:num>
+  <w:num w:numId="4">
+    <w:abstractNumId w:val="4"/>
+  </w:num>
+  <w:num w:numId="5">
+    <w:abstractNumId w:val="1"/>
   </w:num>
 </w:numbering>
 </file>
@@ -5078,6 +6632,29 @@
       <w:szCs w:val="32"/>
     </w:rPr>
   </w:style>
+  <w:style w:type="paragraph" w:styleId="4">
+    <w:name w:val="heading 4"/>
+    <w:basedOn w:val="a"/>
+    <w:next w:val="a"/>
+    <w:link w:val="4Char"/>
+    <w:uiPriority w:val="9"/>
+    <w:unhideWhenUsed/>
+    <w:qFormat/>
+    <w:rsid w:val="008C760E"/>
+    <w:pPr>
+      <w:keepNext/>
+      <w:keepLines/>
+      <w:spacing w:before="280" w:after="290" w:line="376" w:lineRule="auto"/>
+      <w:outlineLvl w:val="3"/>
+    </w:pPr>
+    <w:rPr>
+      <w:rFonts w:asciiTheme="majorHAnsi" w:eastAsiaTheme="majorEastAsia" w:hAnsiTheme="majorHAnsi" w:cstheme="majorBidi"/>
+      <w:b/>
+      <w:bCs/>
+      <w:sz w:val="28"/>
+      <w:szCs w:val="28"/>
+    </w:rPr>
+  </w:style>
   <w:style w:type="character" w:default="1" w:styleId="a0">
     <w:name w:val="Default Paragraph Font"/>
     <w:uiPriority w:val="1"/>
@@ -5139,7 +6716,7 @@
       <w:rPr>
         <w:b/>
         <w:bCs/>
-        <w:color w:val="C7EDCC" w:themeColor="background1"/>
+        <w:color w:val="D0F0D5" w:themeColor="background1"/>
       </w:rPr>
       <w:tblPr/>
       <w:tcPr>
@@ -5240,7 +6817,7 @@
       <w:rPr>
         <w:b/>
         <w:bCs/>
-        <w:color w:val="C7EDCC" w:themeColor="background1"/>
+        <w:color w:val="D0F0D5" w:themeColor="background1"/>
       </w:rPr>
       <w:tblPr/>
       <w:tcPr>
@@ -5333,7 +6910,7 @@
           <w:insideH w:val="nil"/>
           <w:insideV w:val="nil"/>
         </w:tcBorders>
-        <w:shd w:val="clear" w:color="auto" w:fill="C7EDCC" w:themeFill="background1"/>
+        <w:shd w:val="clear" w:color="auto" w:fill="D0F0D5" w:themeFill="background1"/>
       </w:tcPr>
     </w:tblStylePr>
     <w:tblStylePr w:type="lastRow">
@@ -5350,7 +6927,7 @@
           <w:insideH w:val="nil"/>
           <w:insideV w:val="nil"/>
         </w:tcBorders>
-        <w:shd w:val="clear" w:color="auto" w:fill="C7EDCC" w:themeFill="background1"/>
+        <w:shd w:val="clear" w:color="auto" w:fill="D0F0D5" w:themeFill="background1"/>
       </w:tcPr>
     </w:tblStylePr>
     <w:tblStylePr w:type="firstCol">
@@ -5370,7 +6947,7 @@
           <w:insideH w:val="nil"/>
           <w:insideV w:val="nil"/>
         </w:tcBorders>
-        <w:shd w:val="clear" w:color="auto" w:fill="C7EDCC" w:themeFill="background1"/>
+        <w:shd w:val="clear" w:color="auto" w:fill="D0F0D5" w:themeFill="background1"/>
       </w:tcPr>
     </w:tblStylePr>
     <w:tblStylePr w:type="lastCol">
@@ -5387,7 +6964,7 @@
           <w:insideH w:val="nil"/>
           <w:insideV w:val="nil"/>
         </w:tcBorders>
-        <w:shd w:val="clear" w:color="auto" w:fill="C7EDCC" w:themeFill="background1"/>
+        <w:shd w:val="clear" w:color="auto" w:fill="D0F0D5" w:themeFill="background1"/>
       </w:tcPr>
     </w:tblStylePr>
     <w:tblStylePr w:type="band1Vert">
@@ -5462,7 +7039,7 @@
       <w:rPr>
         <w:b/>
         <w:bCs/>
-        <w:color w:val="C7EDCC" w:themeColor="background1"/>
+        <w:color w:val="D0F0D5" w:themeColor="background1"/>
       </w:rPr>
       <w:tblPr/>
       <w:tcPr>
@@ -5747,7 +7324,558 @@
       <w:ind w:leftChars="400" w:left="840"/>
     </w:pPr>
   </w:style>
+  <w:style w:type="character" w:customStyle="1" w:styleId="4Char">
+    <w:name w:val="标题 4 Char"/>
+    <w:basedOn w:val="a0"/>
+    <w:link w:val="4"/>
+    <w:uiPriority w:val="9"/>
+    <w:rsid w:val="008C760E"/>
+    <w:rPr>
+      <w:rFonts w:asciiTheme="majorHAnsi" w:eastAsiaTheme="majorEastAsia" w:hAnsiTheme="majorHAnsi" w:cstheme="majorBidi"/>
+      <w:b/>
+      <w:bCs/>
+      <w:sz w:val="28"/>
+      <w:szCs w:val="28"/>
+    </w:rPr>
+  </w:style>
 </w:styles>
+</file>
+
+<file path=word/glossary/document.xml><?xml version="1.0" encoding="utf-8"?>
+<w:glossaryDocument xmlns:wpc="http://schemas.microsoft.com/office/word/2010/wordprocessingCanvas" xmlns:mc="http://schemas.openxmlformats.org/markup-compatibility/2006" xmlns:o="urn:schemas-microsoft-com:office:office" xmlns:r="http://schemas.openxmlformats.org/officeDocument/2006/relationships" xmlns:m="http://schemas.openxmlformats.org/officeDocument/2006/math" xmlns:v="urn:schemas-microsoft-com:vml" xmlns:wp14="http://schemas.microsoft.com/office/word/2010/wordprocessingDrawing" xmlns:wp="http://schemas.openxmlformats.org/drawingml/2006/wordprocessingDrawing" xmlns:w10="urn:schemas-microsoft-com:office:word" xmlns:w="http://schemas.openxmlformats.org/wordprocessingml/2006/main" xmlns:w14="http://schemas.microsoft.com/office/word/2010/wordml" xmlns:w15="http://schemas.microsoft.com/office/word/2012/wordml" xmlns:wpg="http://schemas.microsoft.com/office/word/2010/wordprocessingGroup" xmlns:wpi="http://schemas.microsoft.com/office/word/2010/wordprocessingInk" xmlns:wne="http://schemas.microsoft.com/office/word/2006/wordml" xmlns:wps="http://schemas.microsoft.com/office/word/2010/wordprocessingShape" mc:Ignorable="w14 w15 wp14"/>
+</file>
+
+<file path=word/glossary/fontTable.xml><?xml version="1.0" encoding="utf-8"?>
+<w:fonts xmlns:mc="http://schemas.openxmlformats.org/markup-compatibility/2006" xmlns:r="http://schemas.openxmlformats.org/officeDocument/2006/relationships" xmlns:w="http://schemas.openxmlformats.org/wordprocessingml/2006/main" xmlns:w14="http://schemas.microsoft.com/office/word/2010/wordml" xmlns:w15="http://schemas.microsoft.com/office/word/2012/wordml" mc:Ignorable="w14 w15">
+  <w:font w:name="Times New Roman">
+    <w:panose1 w:val="02020603050405020304"/>
+    <w:charset w:val="00"/>
+    <w:family w:val="roman"/>
+    <w:pitch w:val="variable"/>
+    <w:sig w:usb0="E0002AFF" w:usb1="C0007841" w:usb2="00000009" w:usb3="00000000" w:csb0="000001FF" w:csb1="00000000"/>
+  </w:font>
+  <w:font w:name="Calibri">
+    <w:panose1 w:val="020F0502020204030204"/>
+    <w:charset w:val="00"/>
+    <w:family w:val="swiss"/>
+    <w:pitch w:val="variable"/>
+    <w:sig w:usb0="E00002FF" w:usb1="4000ACFF" w:usb2="00000001" w:usb3="00000000" w:csb0="0000019F" w:csb1="00000000"/>
+  </w:font>
+  <w:font w:name="宋体">
+    <w:altName w:val="SimSun"/>
+    <w:panose1 w:val="02010600030101010101"/>
+    <w:charset w:val="86"/>
+    <w:family w:val="auto"/>
+    <w:pitch w:val="variable"/>
+    <w:sig w:usb0="00000003" w:usb1="288F0000" w:usb2="00000016" w:usb3="00000000" w:csb0="00040001" w:csb1="00000000"/>
+  </w:font>
+  <w:font w:name="Calibri Light">
+    <w:panose1 w:val="020F0302020204030204"/>
+    <w:charset w:val="00"/>
+    <w:family w:val="swiss"/>
+    <w:pitch w:val="variable"/>
+    <w:sig w:usb0="A00002EF" w:usb1="4000207B" w:usb2="00000000" w:usb3="00000000" w:csb0="0000019F" w:csb1="00000000"/>
+  </w:font>
+  <w:font w:name="Cambria Math">
+    <w:panose1 w:val="02040503050406030204"/>
+    <w:charset w:val="00"/>
+    <w:family w:val="roman"/>
+    <w:pitch w:val="variable"/>
+    <w:sig w:usb0="E00002FF" w:usb1="420024FF" w:usb2="00000000" w:usb3="00000000" w:csb0="0000019F" w:csb1="00000000"/>
+  </w:font>
+</w:fonts>
+</file>
+
+<file path=word/glossary/settings.xml><?xml version="1.0" encoding="utf-8"?>
+<w:settings xmlns:mc="http://schemas.openxmlformats.org/markup-compatibility/2006" xmlns:o="urn:schemas-microsoft-com:office:office" xmlns:r="http://schemas.openxmlformats.org/officeDocument/2006/relationships" xmlns:m="http://schemas.openxmlformats.org/officeDocument/2006/math" xmlns:v="urn:schemas-microsoft-com:vml" xmlns:w10="urn:schemas-microsoft-com:office:word" xmlns:w="http://schemas.openxmlformats.org/wordprocessingml/2006/main" xmlns:w14="http://schemas.microsoft.com/office/word/2010/wordml" xmlns:w15="http://schemas.microsoft.com/office/word/2012/wordml" xmlns:sl="http://schemas.openxmlformats.org/schemaLibrary/2006/main" mc:Ignorable="w14 w15">
+  <w:view w:val="normal"/>
+  <w:bordersDoNotSurroundHeader/>
+  <w:bordersDoNotSurroundFooter/>
+  <w:defaultTabStop w:val="420"/>
+  <w:drawingGridVerticalSpacing w:val="156"/>
+  <w:displayHorizontalDrawingGridEvery w:val="0"/>
+  <w:displayVerticalDrawingGridEvery w:val="2"/>
+  <w:characterSpacingControl w:val="compressPunctuation"/>
+  <w:compat>
+    <w:spaceForUL/>
+    <w:balanceSingleByteDoubleByteWidth/>
+    <w:doNotLeaveBackslashAlone/>
+    <w:ulTrailSpace/>
+    <w:doNotExpandShiftReturn/>
+    <w:adjustLineHeightInTable/>
+    <w:useFELayout/>
+    <w:compatSetting w:name="compatibilityMode" w:uri="http://schemas.microsoft.com/office/word" w:val="15"/>
+    <w:compatSetting w:name="overrideTableStyleFontSizeAndJustification" w:uri="http://schemas.microsoft.com/office/word" w:val="1"/>
+    <w:compatSetting w:name="enableOpenTypeFeatures" w:uri="http://schemas.microsoft.com/office/word" w:val="1"/>
+    <w:compatSetting w:name="doNotFlipMirrorIndents" w:uri="http://schemas.microsoft.com/office/word" w:val="1"/>
+    <w:compatSetting w:name="differentiateMultirowTableHeaders" w:uri="http://schemas.microsoft.com/office/word" w:val="1"/>
+  </w:compat>
+  <w:rsids>
+    <w:rsidRoot w:val="003C71D7"/>
+    <w:rsid w:val="003C71D7"/>
+    <w:rsid w:val="00782698"/>
+  </w:rsids>
+  <m:mathPr>
+    <m:mathFont m:val="Cambria Math"/>
+    <m:brkBin m:val="before"/>
+    <m:brkBinSub m:val="--"/>
+    <m:smallFrac m:val="0"/>
+    <m:dispDef/>
+    <m:lMargin m:val="0"/>
+    <m:rMargin m:val="0"/>
+    <m:defJc m:val="centerGroup"/>
+    <m:wrapIndent m:val="1440"/>
+    <m:intLim m:val="subSup"/>
+    <m:naryLim m:val="undOvr"/>
+  </m:mathPr>
+  <w:themeFontLang w:val="en-US" w:eastAsia="zh-CN"/>
+  <w:clrSchemeMapping w:bg1="light1" w:t1="dark1" w:bg2="light2" w:t2="dark2" w:accent1="accent1" w:accent2="accent2" w:accent3="accent3" w:accent4="accent4" w:accent5="accent5" w:accent6="accent6" w:hyperlink="hyperlink" w:followedHyperlink="followedHyperlink"/>
+  <w:decimalSymbol w:val="."/>
+  <w:listSeparator w:val=","/>
+  <w15:chartTrackingRefBased/>
+</w:settings>
+</file>
+
+<file path=word/glossary/styles.xml><?xml version="1.0" encoding="utf-8"?>
+<w:styles xmlns:mc="http://schemas.openxmlformats.org/markup-compatibility/2006" xmlns:r="http://schemas.openxmlformats.org/officeDocument/2006/relationships" xmlns:w="http://schemas.openxmlformats.org/wordprocessingml/2006/main" xmlns:w14="http://schemas.microsoft.com/office/word/2010/wordml" xmlns:w15="http://schemas.microsoft.com/office/word/2012/wordml" mc:Ignorable="w14 w15">
+  <w:docDefaults>
+    <w:rPrDefault>
+      <w:rPr>
+        <w:rFonts w:asciiTheme="minorHAnsi" w:eastAsiaTheme="minorEastAsia" w:hAnsiTheme="minorHAnsi" w:cstheme="minorBidi"/>
+        <w:kern w:val="2"/>
+        <w:sz w:val="21"/>
+        <w:szCs w:val="22"/>
+        <w:lang w:val="en-US" w:eastAsia="zh-CN" w:bidi="ar-SA"/>
+      </w:rPr>
+    </w:rPrDefault>
+    <w:pPrDefault/>
+  </w:docDefaults>
+  <w:latentStyles w:defLockedState="0" w:defUIPriority="99" w:defSemiHidden="0" w:defUnhideWhenUsed="0" w:defQFormat="0" w:count="371">
+    <w:lsdException w:name="Normal" w:uiPriority="0" w:qFormat="1"/>
+    <w:lsdException w:name="heading 1" w:uiPriority="9" w:qFormat="1"/>
+    <w:lsdException w:name="heading 2" w:semiHidden="1" w:uiPriority="9" w:unhideWhenUsed="1" w:qFormat="1"/>
+    <w:lsdException w:name="heading 3" w:semiHidden="1" w:uiPriority="9" w:unhideWhenUsed="1" w:qFormat="1"/>
+    <w:lsdException w:name="heading 4" w:semiHidden="1" w:uiPriority="9" w:unhideWhenUsed="1" w:qFormat="1"/>
+    <w:lsdException w:name="heading 5" w:semiHidden="1" w:uiPriority="9" w:unhideWhenUsed="1" w:qFormat="1"/>
+    <w:lsdException w:name="heading 6" w:semiHidden="1" w:uiPriority="9" w:unhideWhenUsed="1" w:qFormat="1"/>
+    <w:lsdException w:name="heading 7" w:semiHidden="1" w:uiPriority="9" w:unhideWhenUsed="1" w:qFormat="1"/>
+    <w:lsdException w:name="heading 8" w:semiHidden="1" w:uiPriority="9" w:unhideWhenUsed="1" w:qFormat="1"/>
+    <w:lsdException w:name="heading 9" w:semiHidden="1" w:uiPriority="9" w:unhideWhenUsed="1" w:qFormat="1"/>
+    <w:lsdException w:name="index 1" w:semiHidden="1" w:unhideWhenUsed="1"/>
+    <w:lsdException w:name="index 2" w:semiHidden="1" w:unhideWhenUsed="1"/>
+    <w:lsdException w:name="index 3" w:semiHidden="1" w:unhideWhenUsed="1"/>
+    <w:lsdException w:name="index 4" w:semiHidden="1" w:unhideWhenUsed="1"/>
+    <w:lsdException w:name="index 5" w:semiHidden="1" w:unhideWhenUsed="1"/>
+    <w:lsdException w:name="index 6" w:semiHidden="1" w:unhideWhenUsed="1"/>
+    <w:lsdException w:name="index 7" w:semiHidden="1" w:unhideWhenUsed="1"/>
+    <w:lsdException w:name="index 8" w:semiHidden="1" w:unhideWhenUsed="1"/>
+    <w:lsdException w:name="index 9" w:semiHidden="1" w:unhideWhenUsed="1"/>
+    <w:lsdException w:name="toc 1" w:semiHidden="1" w:uiPriority="39" w:unhideWhenUsed="1"/>
+    <w:lsdException w:name="toc 2" w:semiHidden="1" w:uiPriority="39" w:unhideWhenUsed="1"/>
+    <w:lsdException w:name="toc 3" w:semiHidden="1" w:uiPriority="39" w:unhideWhenUsed="1"/>
+    <w:lsdException w:name="toc 4" w:semiHidden="1" w:uiPriority="39" w:unhideWhenUsed="1"/>
+    <w:lsdException w:name="toc 5" w:semiHidden="1" w:uiPriority="39" w:unhideWhenUsed="1"/>
+    <w:lsdException w:name="toc 6" w:semiHidden="1" w:uiPriority="39" w:unhideWhenUsed="1"/>
+    <w:lsdException w:name="toc 7" w:semiHidden="1" w:uiPriority="39" w:unhideWhenUsed="1"/>
+    <w:lsdException w:name="toc 8" w:semiHidden="1" w:uiPriority="39" w:unhideWhenUsed="1"/>
+    <w:lsdException w:name="toc 9" w:semiHidden="1" w:uiPriority="39" w:unhideWhenUsed="1"/>
+    <w:lsdException w:name="Normal Indent" w:semiHidden="1" w:unhideWhenUsed="1"/>
+    <w:lsdException w:name="footnote text" w:semiHidden="1" w:unhideWhenUsed="1"/>
+    <w:lsdException w:name="annotation text" w:semiHidden="1" w:unhideWhenUsed="1"/>
+    <w:lsdException w:name="header" w:semiHidden="1" w:unhideWhenUsed="1"/>
+    <w:lsdException w:name="footer" w:semiHidden="1" w:unhideWhenUsed="1"/>
+    <w:lsdException w:name="index heading" w:semiHidden="1" w:unhideWhenUsed="1"/>
+    <w:lsdException w:name="caption" w:semiHidden="1" w:uiPriority="35" w:unhideWhenUsed="1" w:qFormat="1"/>
+    <w:lsdException w:name="table of figures" w:semiHidden="1" w:unhideWhenUsed="1"/>
+    <w:lsdException w:name="envelope address" w:semiHidden="1" w:unhideWhenUsed="1"/>
+    <w:lsdException w:name="envelope return" w:semiHidden="1" w:unhideWhenUsed="1"/>
+    <w:lsdException w:name="footnote reference" w:semiHidden="1" w:unhideWhenUsed="1"/>
+    <w:lsdException w:name="annotation reference" w:semiHidden="1" w:unhideWhenUsed="1"/>
+    <w:lsdException w:name="line number" w:semiHidden="1" w:unhideWhenUsed="1"/>
+    <w:lsdException w:name="page number" w:semiHidden="1" w:unhideWhenUsed="1"/>
+    <w:lsdException w:name="endnote reference" w:semiHidden="1" w:unhideWhenUsed="1"/>
+    <w:lsdException w:name="endnote text" w:semiHidden="1" w:unhideWhenUsed="1"/>
+    <w:lsdException w:name="table of authorities" w:semiHidden="1" w:unhideWhenUsed="1"/>
+    <w:lsdException w:name="macro" w:semiHidden="1" w:unhideWhenUsed="1"/>
+    <w:lsdException w:name="toa heading" w:semiHidden="1" w:unhideWhenUsed="1"/>
+    <w:lsdException w:name="List" w:semiHidden="1" w:unhideWhenUsed="1"/>
+    <w:lsdException w:name="List Bullet" w:semiHidden="1" w:unhideWhenUsed="1"/>
+    <w:lsdException w:name="List Number" w:semiHidden="1" w:unhideWhenUsed="1"/>
+    <w:lsdException w:name="List 2" w:semiHidden="1" w:unhideWhenUsed="1"/>
+    <w:lsdException w:name="List 3" w:semiHidden="1" w:unhideWhenUsed="1"/>
+    <w:lsdException w:name="List 4" w:semiHidden="1" w:unhideWhenUsed="1"/>
+    <w:lsdException w:name="List 5" w:semiHidden="1" w:unhideWhenUsed="1"/>
+    <w:lsdException w:name="List Bullet 2" w:semiHidden="1" w:unhideWhenUsed="1"/>
+    <w:lsdException w:name="List Bullet 3" w:semiHidden="1" w:unhideWhenUsed="1"/>
+    <w:lsdException w:name="List Bullet 4" w:semiHidden="1" w:unhideWhenUsed="1"/>
+    <w:lsdException w:name="List Bullet 5" w:semiHidden="1" w:unhideWhenUsed="1"/>
+    <w:lsdException w:name="List Number 2" w:semiHidden="1" w:unhideWhenUsed="1"/>
+    <w:lsdException w:name="List Number 3" w:semiHidden="1" w:unhideWhenUsed="1"/>
+    <w:lsdException w:name="List Number 4" w:semiHidden="1" w:unhideWhenUsed="1"/>
+    <w:lsdException w:name="List Number 5" w:semiHidden="1" w:unhideWhenUsed="1"/>
+    <w:lsdException w:name="Title" w:uiPriority="10" w:qFormat="1"/>
+    <w:lsdException w:name="Closing" w:semiHidden="1" w:unhideWhenUsed="1"/>
+    <w:lsdException w:name="Signature" w:semiHidden="1" w:unhideWhenUsed="1"/>
+    <w:lsdException w:name="Default Paragraph Font" w:semiHidden="1" w:uiPriority="1" w:unhideWhenUsed="1"/>
+    <w:lsdException w:name="Body Text" w:semiHidden="1" w:unhideWhenUsed="1"/>
+    <w:lsdException w:name="Body Text Indent" w:semiHidden="1" w:unhideWhenUsed="1"/>
+    <w:lsdException w:name="List Continue" w:semiHidden="1" w:unhideWhenUsed="1"/>
+    <w:lsdException w:name="List Continue 2" w:semiHidden="1" w:unhideWhenUsed="1"/>
+    <w:lsdException w:name="List Continue 3" w:semiHidden="1" w:unhideWhenUsed="1"/>
+    <w:lsdException w:name="List Continue 4" w:semiHidden="1" w:unhideWhenUsed="1"/>
+    <w:lsdException w:name="List Continue 5" w:semiHidden="1" w:unhideWhenUsed="1"/>
+    <w:lsdException w:name="Message Header" w:semiHidden="1" w:unhideWhenUsed="1"/>
+    <w:lsdException w:name="Subtitle" w:uiPriority="11" w:qFormat="1"/>
+    <w:lsdException w:name="Salutation" w:semiHidden="1" w:unhideWhenUsed="1"/>
+    <w:lsdException w:name="Date" w:semiHidden="1" w:unhideWhenUsed="1"/>
+    <w:lsdException w:name="Body Text First Indent" w:semiHidden="1" w:unhideWhenUsed="1"/>
+    <w:lsdException w:name="Body Text First Indent 2" w:semiHidden="1" w:unhideWhenUsed="1"/>
+    <w:lsdException w:name="Note Heading" w:semiHidden="1" w:unhideWhenUsed="1"/>
+    <w:lsdException w:name="Body Text 2" w:semiHidden="1" w:unhideWhenUsed="1"/>
+    <w:lsdException w:name="Body Text 3" w:semiHidden="1" w:unhideWhenUsed="1"/>
+    <w:lsdException w:name="Body Text Indent 2" w:semiHidden="1" w:unhideWhenUsed="1"/>
+    <w:lsdException w:name="Body Text Indent 3" w:semiHidden="1" w:unhideWhenUsed="1"/>
+    <w:lsdException w:name="Block Text" w:semiHidden="1" w:unhideWhenUsed="1"/>
+    <w:lsdException w:name="Hyperlink" w:semiHidden="1" w:unhideWhenUsed="1"/>
+    <w:lsdException w:name="FollowedHyperlink" w:semiHidden="1" w:unhideWhenUsed="1"/>
+    <w:lsdException w:name="Strong" w:uiPriority="22" w:qFormat="1"/>
+    <w:lsdException w:name="Emphasis" w:uiPriority="20" w:qFormat="1"/>
+    <w:lsdException w:name="Document Map" w:semiHidden="1" w:unhideWhenUsed="1"/>
+    <w:lsdException w:name="Plain Text" w:semiHidden="1" w:unhideWhenUsed="1"/>
+    <w:lsdException w:name="E-mail Signature" w:semiHidden="1" w:unhideWhenUsed="1"/>
+    <w:lsdException w:name="HTML Top of Form" w:semiHidden="1" w:unhideWhenUsed="1"/>
+    <w:lsdException w:name="HTML Bottom of Form" w:semiHidden="1" w:unhideWhenUsed="1"/>
+    <w:lsdException w:name="Normal (Web)" w:semiHidden="1" w:unhideWhenUsed="1"/>
+    <w:lsdException w:name="HTML Acronym" w:semiHidden="1" w:unhideWhenUsed="1"/>
+    <w:lsdException w:name="HTML Address" w:semiHidden="1" w:unhideWhenUsed="1"/>
+    <w:lsdException w:name="HTML Cite" w:semiHidden="1" w:unhideWhenUsed="1"/>
+    <w:lsdException w:name="HTML Code" w:semiHidden="1" w:unhideWhenUsed="1"/>
+    <w:lsdException w:name="HTML Definition" w:semiHidden="1" w:unhideWhenUsed="1"/>
+    <w:lsdException w:name="HTML Keyboard" w:semiHidden="1" w:unhideWhenUsed="1"/>
+    <w:lsdException w:name="HTML Preformatted" w:semiHidden="1" w:unhideWhenUsed="1"/>
+    <w:lsdException w:name="HTML Sample" w:semiHidden="1" w:unhideWhenUsed="1"/>
+    <w:lsdException w:name="HTML Typewriter" w:semiHidden="1" w:unhideWhenUsed="1"/>
+    <w:lsdException w:name="HTML Variable" w:semiHidden="1" w:unhideWhenUsed="1"/>
+    <w:lsdException w:name="Normal Table" w:semiHidden="1" w:unhideWhenUsed="1"/>
+    <w:lsdException w:name="annotation subject" w:semiHidden="1" w:unhideWhenUsed="1"/>
+    <w:lsdException w:name="No List" w:semiHidden="1" w:unhideWhenUsed="1"/>
+    <w:lsdException w:name="Outline List 1" w:semiHidden="1" w:unhideWhenUsed="1"/>
+    <w:lsdException w:name="Outline List 2" w:semiHidden="1" w:unhideWhenUsed="1"/>
+    <w:lsdException w:name="Outline List 3" w:semiHidden="1" w:unhideWhenUsed="1"/>
+    <w:lsdException w:name="Table Simple 1" w:semiHidden="1" w:unhideWhenUsed="1"/>
+    <w:lsdException w:name="Table Simple 2" w:semiHidden="1" w:unhideWhenUsed="1"/>
+    <w:lsdException w:name="Table Simple 3" w:semiHidden="1" w:unhideWhenUsed="1"/>
+    <w:lsdException w:name="Table Classic 1" w:semiHidden="1" w:unhideWhenUsed="1"/>
+    <w:lsdException w:name="Table Classic 2" w:semiHidden="1" w:unhideWhenUsed="1"/>
+    <w:lsdException w:name="Table Classic 3" w:semiHidden="1" w:unhideWhenUsed="1"/>
+    <w:lsdException w:name="Table Classic 4" w:semiHidden="1" w:unhideWhenUsed="1"/>
+    <w:lsdException w:name="Table Colorful 1" w:semiHidden="1" w:unhideWhenUsed="1"/>
+    <w:lsdException w:name="Table Colorful 2" w:semiHidden="1" w:unhideWhenUsed="1"/>
+    <w:lsdException w:name="Table Colorful 3" w:semiHidden="1" w:unhideWhenUsed="1"/>
+    <w:lsdException w:name="Table Columns 1" w:semiHidden="1" w:unhideWhenUsed="1"/>
+    <w:lsdException w:name="Table Columns 2" w:semiHidden="1" w:unhideWhenUsed="1"/>
+    <w:lsdException w:name="Table Columns 3" w:semiHidden="1" w:unhideWhenUsed="1"/>
+    <w:lsdException w:name="Table Columns 4" w:semiHidden="1" w:unhideWhenUsed="1"/>
+    <w:lsdException w:name="Table Columns 5" w:semiHidden="1" w:unhideWhenUsed="1"/>
+    <w:lsdException w:name="Table Grid 1" w:semiHidden="1" w:unhideWhenUsed="1"/>
+    <w:lsdException w:name="Table Grid 2" w:semiHidden="1" w:unhideWhenUsed="1"/>
+    <w:lsdException w:name="Table Grid 3" w:semiHidden="1" w:unhideWhenUsed="1"/>
+    <w:lsdException w:name="Table Grid 4" w:semiHidden="1" w:unhideWhenUsed="1"/>
+    <w:lsdException w:name="Table Grid 5" w:semiHidden="1" w:unhideWhenUsed="1"/>
+    <w:lsdException w:name="Table Grid 6" w:semiHidden="1" w:unhideWhenUsed="1"/>
+    <w:lsdException w:name="Table Grid 7" w:semiHidden="1" w:unhideWhenUsed="1"/>
+    <w:lsdException w:name="Table Grid 8" w:semiHidden="1" w:unhideWhenUsed="1"/>
+    <w:lsdException w:name="Table List 1" w:semiHidden="1" w:unhideWhenUsed="1"/>
+    <w:lsdException w:name="Table List 2" w:semiHidden="1" w:unhideWhenUsed="1"/>
+    <w:lsdException w:name="Table List 3" w:semiHidden="1" w:unhideWhenUsed="1"/>
+    <w:lsdException w:name="Table List 4" w:semiHidden="1" w:unhideWhenUsed="1"/>
+    <w:lsdException w:name="Table List 5" w:semiHidden="1" w:unhideWhenUsed="1"/>
+    <w:lsdException w:name="Table List 6" w:semiHidden="1" w:unhideWhenUsed="1"/>
+    <w:lsdException w:name="Table List 7" w:semiHidden="1" w:unhideWhenUsed="1"/>
+    <w:lsdException w:name="Table List 8" w:semiHidden="1" w:unhideWhenUsed="1"/>
+    <w:lsdException w:name="Table 3D effects 1" w:semiHidden="1" w:unhideWhenUsed="1"/>
+    <w:lsdException w:name="Table 3D effects 2" w:semiHidden="1" w:unhideWhenUsed="1"/>
+    <w:lsdException w:name="Table 3D effects 3" w:semiHidden="1" w:unhideWhenUsed="1"/>
+    <w:lsdException w:name="Table Contemporary" w:semiHidden="1" w:unhideWhenUsed="1"/>
+    <w:lsdException w:name="Table Elegant" w:semiHidden="1" w:unhideWhenUsed="1"/>
+    <w:lsdException w:name="Table Professional" w:semiHidden="1" w:unhideWhenUsed="1"/>
+    <w:lsdException w:name="Table Subtle 1" w:semiHidden="1" w:unhideWhenUsed="1"/>
+    <w:lsdException w:name="Table Subtle 2" w:semiHidden="1" w:unhideWhenUsed="1"/>
+    <w:lsdException w:name="Table Web 1" w:semiHidden="1" w:unhideWhenUsed="1"/>
+    <w:lsdException w:name="Table Web 2" w:semiHidden="1" w:unhideWhenUsed="1"/>
+    <w:lsdException w:name="Table Web 3" w:semiHidden="1" w:unhideWhenUsed="1"/>
+    <w:lsdException w:name="Balloon Text" w:semiHidden="1" w:unhideWhenUsed="1"/>
+    <w:lsdException w:name="Table Grid" w:uiPriority="39"/>
+    <w:lsdException w:name="Table Theme" w:semiHidden="1" w:unhideWhenUsed="1"/>
+    <w:lsdException w:name="Placeholder Text" w:semiHidden="1"/>
+    <w:lsdException w:name="No Spacing" w:uiPriority="1" w:qFormat="1"/>
+    <w:lsdException w:name="Light Shading" w:uiPriority="60"/>
+    <w:lsdException w:name="Light List" w:uiPriority="61"/>
+    <w:lsdException w:name="Light Grid" w:uiPriority="62"/>
+    <w:lsdException w:name="Medium Shading 1" w:uiPriority="63"/>
+    <w:lsdException w:name="Medium Shading 2" w:uiPriority="64"/>
+    <w:lsdException w:name="Medium List 1" w:uiPriority="65"/>
+    <w:lsdException w:name="Medium List 2" w:uiPriority="66"/>
+    <w:lsdException w:name="Medium Grid 1" w:uiPriority="67"/>
+    <w:lsdException w:name="Medium Grid 2" w:uiPriority="68"/>
+    <w:lsdException w:name="Medium Grid 3" w:uiPriority="69"/>
+    <w:lsdException w:name="Dark List" w:uiPriority="70"/>
+    <w:lsdException w:name="Colorful Shading" w:uiPriority="71"/>
+    <w:lsdException w:name="Colorful List" w:uiPriority="72"/>
+    <w:lsdException w:name="Colorful Grid" w:uiPriority="73"/>
+    <w:lsdException w:name="Light Shading Accent 1" w:uiPriority="60"/>
+    <w:lsdException w:name="Light List Accent 1" w:uiPriority="61"/>
+    <w:lsdException w:name="Light Grid Accent 1" w:uiPriority="62"/>
+    <w:lsdException w:name="Medium Shading 1 Accent 1" w:uiPriority="63"/>
+    <w:lsdException w:name="Medium Shading 2 Accent 1" w:uiPriority="64"/>
+    <w:lsdException w:name="Medium List 1 Accent 1" w:uiPriority="65"/>
+    <w:lsdException w:name="Revision" w:semiHidden="1"/>
+    <w:lsdException w:name="List Paragraph" w:uiPriority="34" w:qFormat="1"/>
+    <w:lsdException w:name="Quote" w:uiPriority="29" w:qFormat="1"/>
+    <w:lsdException w:name="Intense Quote" w:uiPriority="30" w:qFormat="1"/>
+    <w:lsdException w:name="Medium List 2 Accent 1" w:uiPriority="66"/>
+    <w:lsdException w:name="Medium Grid 1 Accent 1" w:uiPriority="67"/>
+    <w:lsdException w:name="Medium Grid 2 Accent 1" w:uiPriority="68"/>
+    <w:lsdException w:name="Medium Grid 3 Accent 1" w:uiPriority="69"/>
+    <w:lsdException w:name="Dark List Accent 1" w:uiPriority="70"/>
+    <w:lsdException w:name="Colorful Shading Accent 1" w:uiPriority="71"/>
+    <w:lsdException w:name="Colorful List Accent 1" w:uiPriority="72"/>
+    <w:lsdException w:name="Colorful Grid Accent 1" w:uiPriority="73"/>
+    <w:lsdException w:name="Light Shading Accent 2" w:uiPriority="60"/>
+    <w:lsdException w:name="Light List Accent 2" w:uiPriority="61"/>
+    <w:lsdException w:name="Light Grid Accent 2" w:uiPriority="62"/>
+    <w:lsdException w:name="Medium Shading 1 Accent 2" w:uiPriority="63"/>
+    <w:lsdException w:name="Medium Shading 2 Accent 2" w:uiPriority="64"/>
+    <w:lsdException w:name="Medium List 1 Accent 2" w:uiPriority="65"/>
+    <w:lsdException w:name="Medium List 2 Accent 2" w:uiPriority="66"/>
+    <w:lsdException w:name="Medium Grid 1 Accent 2" w:uiPriority="67"/>
+    <w:lsdException w:name="Medium Grid 2 Accent 2" w:uiPriority="68"/>
+    <w:lsdException w:name="Medium Grid 3 Accent 2" w:uiPriority="69"/>
+    <w:lsdException w:name="Dark List Accent 2" w:uiPriority="70"/>
+    <w:lsdException w:name="Colorful Shading Accent 2" w:uiPriority="71"/>
+    <w:lsdException w:name="Colorful List Accent 2" w:uiPriority="72"/>
+    <w:lsdException w:name="Colorful Grid Accent 2" w:uiPriority="73"/>
+    <w:lsdException w:name="Light Shading Accent 3" w:uiPriority="60"/>
+    <w:lsdException w:name="Light List Accent 3" w:uiPriority="61"/>
+    <w:lsdException w:name="Light Grid Accent 3" w:uiPriority="62"/>
+    <w:lsdException w:name="Medium Shading 1 Accent 3" w:uiPriority="63"/>
+    <w:lsdException w:name="Medium Shading 2 Accent 3" w:uiPriority="64"/>
+    <w:lsdException w:name="Medium List 1 Accent 3" w:uiPriority="65"/>
+    <w:lsdException w:name="Medium List 2 Accent 3" w:uiPriority="66"/>
+    <w:lsdException w:name="Medium Grid 1 Accent 3" w:uiPriority="67"/>
+    <w:lsdException w:name="Medium Grid 2 Accent 3" w:uiPriority="68"/>
+    <w:lsdException w:name="Medium Grid 3 Accent 3" w:uiPriority="69"/>
+    <w:lsdException w:name="Dark List Accent 3" w:uiPriority="70"/>
+    <w:lsdException w:name="Colorful Shading Accent 3" w:uiPriority="71"/>
+    <w:lsdException w:name="Colorful List Accent 3" w:uiPriority="72"/>
+    <w:lsdException w:name="Colorful Grid Accent 3" w:uiPriority="73"/>
+    <w:lsdException w:name="Light Shading Accent 4" w:uiPriority="60"/>
+    <w:lsdException w:name="Light List Accent 4" w:uiPriority="61"/>
+    <w:lsdException w:name="Light Grid Accent 4" w:uiPriority="62"/>
+    <w:lsdException w:name="Medium Shading 1 Accent 4" w:uiPriority="63"/>
+    <w:lsdException w:name="Medium Shading 2 Accent 4" w:uiPriority="64"/>
+    <w:lsdException w:name="Medium List 1 Accent 4" w:uiPriority="65"/>
+    <w:lsdException w:name="Medium List 2 Accent 4" w:uiPriority="66"/>
+    <w:lsdException w:name="Medium Grid 1 Accent 4" w:uiPriority="67"/>
+    <w:lsdException w:name="Medium Grid 2 Accent 4" w:uiPriority="68"/>
+    <w:lsdException w:name="Medium Grid 3 Accent 4" w:uiPriority="69"/>
+    <w:lsdException w:name="Dark List Accent 4" w:uiPriority="70"/>
+    <w:lsdException w:name="Colorful Shading Accent 4" w:uiPriority="71"/>
+    <w:lsdException w:name="Colorful List Accent 4" w:uiPriority="72"/>
+    <w:lsdException w:name="Colorful Grid Accent 4" w:uiPriority="73"/>
+    <w:lsdException w:name="Light Shading Accent 5" w:uiPriority="60"/>
+    <w:lsdException w:name="Light List Accent 5" w:uiPriority="61"/>
+    <w:lsdException w:name="Light Grid Accent 5" w:uiPriority="62"/>
+    <w:lsdException w:name="Medium Shading 1 Accent 5" w:uiPriority="63"/>
+    <w:lsdException w:name="Medium Shading 2 Accent 5" w:uiPriority="64"/>
+    <w:lsdException w:name="Medium List 1 Accent 5" w:uiPriority="65"/>
+    <w:lsdException w:name="Medium List 2 Accent 5" w:uiPriority="66"/>
+    <w:lsdException w:name="Medium Grid 1 Accent 5" w:uiPriority="67"/>
+    <w:lsdException w:name="Medium Grid 2 Accent 5" w:uiPriority="68"/>
+    <w:lsdException w:name="Medium Grid 3 Accent 5" w:uiPriority="69"/>
+    <w:lsdException w:name="Dark List Accent 5" w:uiPriority="70"/>
+    <w:lsdException w:name="Colorful Shading Accent 5" w:uiPriority="71"/>
+    <w:lsdException w:name="Colorful List Accent 5" w:uiPriority="72"/>
+    <w:lsdException w:name="Colorful Grid Accent 5" w:uiPriority="73"/>
+    <w:lsdException w:name="Light Shading Accent 6" w:uiPriority="60"/>
+    <w:lsdException w:name="Light List Accent 6" w:uiPriority="61"/>
+    <w:lsdException w:name="Light Grid Accent 6" w:uiPriority="62"/>
+    <w:lsdException w:name="Medium Shading 1 Accent 6" w:uiPriority="63"/>
+    <w:lsdException w:name="Medium Shading 2 Accent 6" w:uiPriority="64"/>
+    <w:lsdException w:name="Medium List 1 Accent 6" w:uiPriority="65"/>
+    <w:lsdException w:name="Medium List 2 Accent 6" w:uiPriority="66"/>
+    <w:lsdException w:name="Medium Grid 1 Accent 6" w:uiPriority="67"/>
+    <w:lsdException w:name="Medium Grid 2 Accent 6" w:uiPriority="68"/>
+    <w:lsdException w:name="Medium Grid 3 Accent 6" w:uiPriority="69"/>
+    <w:lsdException w:name="Dark List Accent 6" w:uiPriority="70"/>
+    <w:lsdException w:name="Colorful Shading Accent 6" w:uiPriority="71"/>
+    <w:lsdException w:name="Colorful List Accent 6" w:uiPriority="72"/>
+    <w:lsdException w:name="Colorful Grid Accent 6" w:uiPriority="73"/>
+    <w:lsdException w:name="Subtle Emphasis" w:uiPriority="19" w:qFormat="1"/>
+    <w:lsdException w:name="Intense Emphasis" w:uiPriority="21" w:qFormat="1"/>
+    <w:lsdException w:name="Subtle Reference" w:uiPriority="31" w:qFormat="1"/>
+    <w:lsdException w:name="Intense Reference" w:uiPriority="32" w:qFormat="1"/>
+    <w:lsdException w:name="Book Title" w:uiPriority="33" w:qFormat="1"/>
+    <w:lsdException w:name="Bibliography" w:semiHidden="1" w:uiPriority="37" w:unhideWhenUsed="1"/>
+    <w:lsdException w:name="TOC Heading" w:semiHidden="1" w:uiPriority="39" w:unhideWhenUsed="1" w:qFormat="1"/>
+    <w:lsdException w:name="Plain Table 1" w:uiPriority="41"/>
+    <w:lsdException w:name="Plain Table 2" w:uiPriority="42"/>
+    <w:lsdException w:name="Plain Table 3" w:uiPriority="43"/>
+    <w:lsdException w:name="Plain Table 4" w:uiPriority="44"/>
+    <w:lsdException w:name="Plain Table 5" w:uiPriority="45"/>
+    <w:lsdException w:name="Grid Table Light" w:uiPriority="40"/>
+    <w:lsdException w:name="Grid Table 1 Light" w:uiPriority="46"/>
+    <w:lsdException w:name="Grid Table 2" w:uiPriority="47"/>
+    <w:lsdException w:name="Grid Table 3" w:uiPriority="48"/>
+    <w:lsdException w:name="Grid Table 4" w:uiPriority="49"/>
+    <w:lsdException w:name="Grid Table 5 Dark" w:uiPriority="50"/>
+    <w:lsdException w:name="Grid Table 6 Colorful" w:uiPriority="51"/>
+    <w:lsdException w:name="Grid Table 7 Colorful" w:uiPriority="52"/>
+    <w:lsdException w:name="Grid Table 1 Light Accent 1" w:uiPriority="46"/>
+    <w:lsdException w:name="Grid Table 2 Accent 1" w:uiPriority="47"/>
+    <w:lsdException w:name="Grid Table 3 Accent 1" w:uiPriority="48"/>
+    <w:lsdException w:name="Grid Table 4 Accent 1" w:uiPriority="49"/>
+    <w:lsdException w:name="Grid Table 5 Dark Accent 1" w:uiPriority="50"/>
+    <w:lsdException w:name="Grid Table 6 Colorful Accent 1" w:uiPriority="51"/>
+    <w:lsdException w:name="Grid Table 7 Colorful Accent 1" w:uiPriority="52"/>
+    <w:lsdException w:name="Grid Table 1 Light Accent 2" w:uiPriority="46"/>
+    <w:lsdException w:name="Grid Table 2 Accent 2" w:uiPriority="47"/>
+    <w:lsdException w:name="Grid Table 3 Accent 2" w:uiPriority="48"/>
+    <w:lsdException w:name="Grid Table 4 Accent 2" w:uiPriority="49"/>
+    <w:lsdException w:name="Grid Table 5 Dark Accent 2" w:uiPriority="50"/>
+    <w:lsdException w:name="Grid Table 6 Colorful Accent 2" w:uiPriority="51"/>
+    <w:lsdException w:name="Grid Table 7 Colorful Accent 2" w:uiPriority="52"/>
+    <w:lsdException w:name="Grid Table 1 Light Accent 3" w:uiPriority="46"/>
+    <w:lsdException w:name="Grid Table 2 Accent 3" w:uiPriority="47"/>
+    <w:lsdException w:name="Grid Table 3 Accent 3" w:uiPriority="48"/>
+    <w:lsdException w:name="Grid Table 4 Accent 3" w:uiPriority="49"/>
+    <w:lsdException w:name="Grid Table 5 Dark Accent 3" w:uiPriority="50"/>
+    <w:lsdException w:name="Grid Table 6 Colorful Accent 3" w:uiPriority="51"/>
+    <w:lsdException w:name="Grid Table 7 Colorful Accent 3" w:uiPriority="52"/>
+    <w:lsdException w:name="Grid Table 1 Light Accent 4" w:uiPriority="46"/>
+    <w:lsdException w:name="Grid Table 2 Accent 4" w:uiPriority="47"/>
+    <w:lsdException w:name="Grid Table 3 Accent 4" w:uiPriority="48"/>
+    <w:lsdException w:name="Grid Table 4 Accent 4" w:uiPriority="49"/>
+    <w:lsdException w:name="Grid Table 5 Dark Accent 4" w:uiPriority="50"/>
+    <w:lsdException w:name="Grid Table 6 Colorful Accent 4" w:uiPriority="51"/>
+    <w:lsdException w:name="Grid Table 7 Colorful Accent 4" w:uiPriority="52"/>
+    <w:lsdException w:name="Grid Table 1 Light Accent 5" w:uiPriority="46"/>
+    <w:lsdException w:name="Grid Table 2 Accent 5" w:uiPriority="47"/>
+    <w:lsdException w:name="Grid Table 3 Accent 5" w:uiPriority="48"/>
+    <w:lsdException w:name="Grid Table 4 Accent 5" w:uiPriority="49"/>
+    <w:lsdException w:name="Grid Table 5 Dark Accent 5" w:uiPriority="50"/>
+    <w:lsdException w:name="Grid Table 6 Colorful Accent 5" w:uiPriority="51"/>
+    <w:lsdException w:name="Grid Table 7 Colorful Accent 5" w:uiPriority="52"/>
+    <w:lsdException w:name="Grid Table 1 Light Accent 6" w:uiPriority="46"/>
+    <w:lsdException w:name="Grid Table 2 Accent 6" w:uiPriority="47"/>
+    <w:lsdException w:name="Grid Table 3 Accent 6" w:uiPriority="48"/>
+    <w:lsdException w:name="Grid Table 4 Accent 6" w:uiPriority="49"/>
+    <w:lsdException w:name="Grid Table 5 Dark Accent 6" w:uiPriority="50"/>
+    <w:lsdException w:name="Grid Table 6 Colorful Accent 6" w:uiPriority="51"/>
+    <w:lsdException w:name="Grid Table 7 Colorful Accent 6" w:uiPriority="52"/>
+    <w:lsdException w:name="List Table 1 Light" w:uiPriority="46"/>
+    <w:lsdException w:name="List Table 2" w:uiPriority="47"/>
+    <w:lsdException w:name="List Table 3" w:uiPriority="48"/>
+    <w:lsdException w:name="List Table 4" w:uiPriority="49"/>
+    <w:lsdException w:name="List Table 5 Dark" w:uiPriority="50"/>
+    <w:lsdException w:name="List Table 6 Colorful" w:uiPriority="51"/>
+    <w:lsdException w:name="List Table 7 Colorful" w:uiPriority="52"/>
+    <w:lsdException w:name="List Table 1 Light Accent 1" w:uiPriority="46"/>
+    <w:lsdException w:name="List Table 2 Accent 1" w:uiPriority="47"/>
+    <w:lsdException w:name="List Table 3 Accent 1" w:uiPriority="48"/>
+    <w:lsdException w:name="List Table 4 Accent 1" w:uiPriority="49"/>
+    <w:lsdException w:name="List Table 5 Dark Accent 1" w:uiPriority="50"/>
+    <w:lsdException w:name="List Table 6 Colorful Accent 1" w:uiPriority="51"/>
+    <w:lsdException w:name="List Table 7 Colorful Accent 1" w:uiPriority="52"/>
+    <w:lsdException w:name="List Table 1 Light Accent 2" w:uiPriority="46"/>
+    <w:lsdException w:name="List Table 2 Accent 2" w:uiPriority="47"/>
+    <w:lsdException w:name="List Table 3 Accent 2" w:uiPriority="48"/>
+    <w:lsdException w:name="List Table 4 Accent 2" w:uiPriority="49"/>
+    <w:lsdException w:name="List Table 5 Dark Accent 2" w:uiPriority="50"/>
+    <w:lsdException w:name="List Table 6 Colorful Accent 2" w:uiPriority="51"/>
+    <w:lsdException w:name="List Table 7 Colorful Accent 2" w:uiPriority="52"/>
+    <w:lsdException w:name="List Table 1 Light Accent 3" w:uiPriority="46"/>
+    <w:lsdException w:name="List Table 2 Accent 3" w:uiPriority="47"/>
+    <w:lsdException w:name="List Table 3 Accent 3" w:uiPriority="48"/>
+    <w:lsdException w:name="List Table 4 Accent 3" w:uiPriority="49"/>
+    <w:lsdException w:name="List Table 5 Dark Accent 3" w:uiPriority="50"/>
+    <w:lsdException w:name="List Table 6 Colorful Accent 3" w:uiPriority="51"/>
+    <w:lsdException w:name="List Table 7 Colorful Accent 3" w:uiPriority="52"/>
+    <w:lsdException w:name="List Table 1 Light Accent 4" w:uiPriority="46"/>
+    <w:lsdException w:name="List Table 2 Accent 4" w:uiPriority="47"/>
+    <w:lsdException w:name="List Table 3 Accent 4" w:uiPriority="48"/>
+    <w:lsdException w:name="List Table 4 Accent 4" w:uiPriority="49"/>
+    <w:lsdException w:name="List Table 5 Dark Accent 4" w:uiPriority="50"/>
+    <w:lsdException w:name="List Table 6 Colorful Accent 4" w:uiPriority="51"/>
+    <w:lsdException w:name="List Table 7 Colorful Accent 4" w:uiPriority="52"/>
+    <w:lsdException w:name="List Table 1 Light Accent 5" w:uiPriority="46"/>
+    <w:lsdException w:name="List Table 2 Accent 5" w:uiPriority="47"/>
+    <w:lsdException w:name="List Table 3 Accent 5" w:uiPriority="48"/>
+    <w:lsdException w:name="List Table 4 Accent 5" w:uiPriority="49"/>
+    <w:lsdException w:name="List Table 5 Dark Accent 5" w:uiPriority="50"/>
+    <w:lsdException w:name="List Table 6 Colorful Accent 5" w:uiPriority="51"/>
+    <w:lsdException w:name="List Table 7 Colorful Accent 5" w:uiPriority="52"/>
+    <w:lsdException w:name="List Table 1 Light Accent 6" w:uiPriority="46"/>
+    <w:lsdException w:name="List Table 2 Accent 6" w:uiPriority="47"/>
+    <w:lsdException w:name="List Table 3 Accent 6" w:uiPriority="48"/>
+    <w:lsdException w:name="List Table 4 Accent 6" w:uiPriority="49"/>
+    <w:lsdException w:name="List Table 5 Dark Accent 6" w:uiPriority="50"/>
+    <w:lsdException w:name="List Table 6 Colorful Accent 6" w:uiPriority="51"/>
+    <w:lsdException w:name="List Table 7 Colorful Accent 6" w:uiPriority="52"/>
+  </w:latentStyles>
+  <w:style w:type="paragraph" w:default="1" w:styleId="a">
+    <w:name w:val="Normal"/>
+    <w:qFormat/>
+    <w:pPr>
+      <w:widowControl w:val="0"/>
+      <w:jc w:val="both"/>
+    </w:pPr>
+  </w:style>
+  <w:style w:type="character" w:default="1" w:styleId="a0">
+    <w:name w:val="Default Paragraph Font"/>
+    <w:uiPriority w:val="1"/>
+    <w:semiHidden/>
+    <w:unhideWhenUsed/>
+  </w:style>
+  <w:style w:type="table" w:default="1" w:styleId="a1">
+    <w:name w:val="Normal Table"/>
+    <w:uiPriority w:val="99"/>
+    <w:semiHidden/>
+    <w:unhideWhenUsed/>
+    <w:tblPr>
+      <w:tblInd w:w="0" w:type="dxa"/>
+      <w:tblCellMar>
+        <w:top w:w="0" w:type="dxa"/>
+        <w:left w:w="108" w:type="dxa"/>
+        <w:bottom w:w="0" w:type="dxa"/>
+        <w:right w:w="108" w:type="dxa"/>
+      </w:tblCellMar>
+    </w:tblPr>
+  </w:style>
+  <w:style w:type="numbering" w:default="1" w:styleId="a2">
+    <w:name w:val="No List"/>
+    <w:uiPriority w:val="99"/>
+    <w:semiHidden/>
+    <w:unhideWhenUsed/>
+  </w:style>
+  <w:style w:type="character" w:styleId="a3">
+    <w:name w:val="Placeholder Text"/>
+    <w:basedOn w:val="a0"/>
+    <w:uiPriority w:val="99"/>
+    <w:semiHidden/>
+    <w:rsid w:val="003C71D7"/>
+    <w:rPr>
+      <w:color w:val="808080"/>
+    </w:rPr>
+  </w:style>
+</w:styles>
+</file>
+
+<file path=word/glossary/webSettings.xml><?xml version="1.0" encoding="utf-8"?>
+<w:webSettings xmlns:mc="http://schemas.openxmlformats.org/markup-compatibility/2006" xmlns:r="http://schemas.openxmlformats.org/officeDocument/2006/relationships" xmlns:w="http://schemas.openxmlformats.org/wordprocessingml/2006/main" xmlns:w14="http://schemas.microsoft.com/office/word/2010/wordml" xmlns:w15="http://schemas.microsoft.com/office/word/2012/wordml" mc:Ignorable="w14 w15">
+  <w:optimizeForBrowser/>
+  <w:allowPNG/>
+</w:webSettings>
 </file>
 
 <file path=word/theme/theme1.xml><?xml version="1.0" encoding="utf-8"?>
@@ -5758,7 +7886,7 @@
         <a:sysClr val="windowText" lastClr="000000"/>
       </a:dk1>
       <a:lt1>
-        <a:sysClr val="window" lastClr="C7EDCC"/>
+        <a:sysClr val="window" lastClr="D0F0D5"/>
       </a:lt1>
       <a:dk2>
         <a:srgbClr val="44546A"/>
@@ -6016,7 +8144,7 @@
 </file>
 
 <file path=customXml/itemProps1.xml><?xml version="1.0" encoding="utf-8"?>
-<ds:datastoreItem xmlns:ds="http://schemas.openxmlformats.org/officeDocument/2006/customXml" ds:itemID="{C8D338CB-941C-479A-A812-9DA582F93609}">
+<ds:datastoreItem xmlns:ds="http://schemas.openxmlformats.org/officeDocument/2006/customXml" ds:itemID="{9D22271A-88E1-4FE7-BD1F-66DB9B8D646B}">
   <ds:schemaRefs>
     <ds:schemaRef ds:uri="http://schemas.openxmlformats.org/officeDocument/2006/bibliography"/>
   </ds:schemaRefs>

</xml_diff>